<commit_message>
Primera versión funcionando! El robot se mueve con las señales del movil
</commit_message>
<xml_diff>
--- a/Avances.docx
+++ b/Avances.docx
@@ -780,7 +780,10 @@
         <w:pStyle w:val="Ttulo3"/>
       </w:pPr>
       <w:r>
-        <w:t>Horas trabajadas: Desde las 11 – 1 hora para comer.</w:t>
+        <w:t xml:space="preserve">Horas trabajadas: </w:t>
+      </w:r>
+      <w:r>
+        <w:t>10</w:t>
       </w:r>
     </w:p>
     <w:p>
@@ -810,8 +813,6 @@
       <w:r>
         <w:t>bitbucket</w:t>
       </w:r>
-      <w:bookmarkStart w:id="0" w:name="_GoBack"/>
-      <w:bookmarkEnd w:id="0"/>
       <w:proofErr w:type="spellEnd"/>
     </w:p>
     <w:p>
@@ -976,13 +977,48 @@
         <w:t>datagra</w:t>
       </w:r>
       <w:r>
-        <w:t>mas con una longitud de 3 bytes y mostrar por pantalla tanto la dirección IP del emisor del datagrama como los 3 bytes del mensaje (convertidos a unsigned int para facilitar su lectura). Recibe los datagramas correctamente.</w:t>
-      </w:r>
-    </w:p>
-    <w:p>
-      <w:pPr>
-        <w:ind w:left="1080"/>
-      </w:pPr>
+        <w:t>mas con una longitud de 3 bytes y mostrar por pantalla tanto la dirección IP del emisor del datagrama como los 3 bytes del mensaje (convertidos a unsigned int para facilitar su lectura). Recibe los datagramas correctamente</w:t>
+      </w:r>
+      <w:r>
+        <w:t xml:space="preserve"> y los envía a la placa </w:t>
+      </w:r>
+      <w:proofErr w:type="spellStart"/>
+      <w:r>
+        <w:t>arduino</w:t>
+      </w:r>
+      <w:proofErr w:type="spellEnd"/>
+      <w:r>
+        <w:t>.</w:t>
+      </w:r>
+    </w:p>
+    <w:p>
+      <w:pPr>
+        <w:pStyle w:val="Prrafodelista"/>
+        <w:numPr>
+          <w:ilvl w:val="0"/>
+          <w:numId w:val="6"/>
+        </w:numPr>
+      </w:pPr>
+      <w:r>
+        <w:t>Arduino</w:t>
+      </w:r>
+    </w:p>
+    <w:p>
+      <w:pPr>
+        <w:pStyle w:val="Prrafodelista"/>
+        <w:numPr>
+          <w:ilvl w:val="1"/>
+          <w:numId w:val="6"/>
+        </w:numPr>
+      </w:pPr>
+      <w:r>
+        <w:t xml:space="preserve"> </w:t>
+      </w:r>
+      <w:r>
+        <w:t xml:space="preserve">A partir del código del taller de robótica, he reescrito la clase GoShield para recibir los parámetros de la placa Arduino y transformarlo en movimiento del motor. Funciona! </w:t>
+      </w:r>
+      <w:bookmarkStart w:id="0" w:name="_GoBack"/>
+      <w:bookmarkEnd w:id="0"/>
     </w:p>
     <w:p>
       <w:pPr>

</xml_diff>

<commit_message>
Creados comando STOP. Ahora el robot tambien se para
</commit_message>
<xml_diff>
--- a/Avances.docx
+++ b/Avances.docx
@@ -647,7 +647,7 @@
         <w:pStyle w:val="Ttulo3"/>
       </w:pPr>
       <w:r>
-        <w:t>Horas trabajadas: 6</w:t>
+        <w:t>Horas trabajadas: 7</w:t>
       </w:r>
     </w:p>
     <w:p>
@@ -982,11 +982,9 @@
       <w:r>
         <w:t xml:space="preserve"> y los envía a la placa </w:t>
       </w:r>
-      <w:proofErr w:type="spellStart"/>
-      <w:r>
-        <w:t>arduino</w:t>
-      </w:r>
-      <w:proofErr w:type="spellEnd"/>
+      <w:r>
+        <w:t>Arduino</w:t>
+      </w:r>
       <w:r>
         <w:t>.</w:t>
       </w:r>
@@ -1017,13 +1015,182 @@
       <w:r>
         <w:t xml:space="preserve">A partir del código del taller de robótica, he reescrito la clase GoShield para recibir los parámetros de la placa Arduino y transformarlo en movimiento del motor. Funciona! </w:t>
       </w:r>
+    </w:p>
+    <w:p>
+      <w:pPr>
+        <w:rPr>
+          <w:rFonts w:asciiTheme="majorHAnsi" w:eastAsiaTheme="majorEastAsia" w:hAnsiTheme="majorHAnsi" w:cstheme="majorBidi"/>
+          <w:color w:val="2E74B5" w:themeColor="accent1" w:themeShade="BF"/>
+          <w:sz w:val="26"/>
+          <w:szCs w:val="26"/>
+        </w:rPr>
+      </w:pPr>
+      <w:r>
+        <w:br w:type="page"/>
+      </w:r>
+    </w:p>
+    <w:p>
+      <w:pPr>
+        <w:pStyle w:val="Ttulo2"/>
+      </w:pPr>
+      <w:r>
+        <w:lastRenderedPageBreak/>
+        <w:t>28 de septiembre</w:t>
+      </w:r>
+    </w:p>
+    <w:p>
+      <w:pPr>
+        <w:pStyle w:val="Ttulo3"/>
+      </w:pPr>
+      <w:r>
+        <w:t>3 horitas</w:t>
+      </w:r>
+    </w:p>
+    <w:p>
+      <w:pPr>
+        <w:pStyle w:val="Prrafodelista"/>
+        <w:numPr>
+          <w:ilvl w:val="0"/>
+          <w:numId w:val="7"/>
+        </w:numPr>
+      </w:pPr>
+      <w:r>
+        <w:t>Android</w:t>
+      </w:r>
+    </w:p>
+    <w:p>
+      <w:pPr>
+        <w:pStyle w:val="Prrafodelista"/>
+        <w:numPr>
+          <w:ilvl w:val="1"/>
+          <w:numId w:val="7"/>
+        </w:numPr>
+      </w:pPr>
+      <w:r>
+        <w:t xml:space="preserve">Mejorado diseño del código. </w:t>
+      </w:r>
+    </w:p>
+    <w:p>
+      <w:pPr>
+        <w:pStyle w:val="Prrafodelista"/>
+        <w:numPr>
+          <w:ilvl w:val="1"/>
+          <w:numId w:val="7"/>
+        </w:numPr>
+      </w:pPr>
+      <w:r>
+        <w:t xml:space="preserve">Añadidas </w:t>
+      </w:r>
+      <w:r>
+        <w:t>definiciones</w:t>
+      </w:r>
+      <w:r>
+        <w:t xml:space="preserve"> de datagramas. </w:t>
+      </w:r>
+    </w:p>
+    <w:p>
+      <w:pPr>
+        <w:pStyle w:val="Prrafodelista"/>
+        <w:numPr>
+          <w:ilvl w:val="1"/>
+          <w:numId w:val="7"/>
+        </w:numPr>
+      </w:pPr>
+      <w:r>
+        <w:t>Creado conmutador parar-moverse, que envía el comando STOP o MOVE</w:t>
+      </w:r>
       <w:bookmarkStart w:id="0" w:name="_GoBack"/>
       <w:bookmarkEnd w:id="0"/>
-    </w:p>
-    <w:p>
-      <w:pPr>
-        <w:spacing w:line="480" w:lineRule="auto"/>
-      </w:pPr>
+      <w:r>
+        <w:t>.</w:t>
+      </w:r>
+      <w:r>
+        <w:t xml:space="preserve"> </w:t>
+      </w:r>
+    </w:p>
+    <w:p>
+      <w:pPr>
+        <w:pStyle w:val="Prrafodelista"/>
+        <w:numPr>
+          <w:ilvl w:val="0"/>
+          <w:numId w:val="7"/>
+        </w:numPr>
+      </w:pPr>
+      <w:r>
+        <w:t>Arduino</w:t>
+      </w:r>
+    </w:p>
+    <w:p>
+      <w:pPr>
+        <w:pStyle w:val="Prrafodelista"/>
+        <w:numPr>
+          <w:ilvl w:val="1"/>
+          <w:numId w:val="7"/>
+        </w:numPr>
+      </w:pPr>
+      <w:r>
+        <w:t xml:space="preserve">Interpreta los comandos con un </w:t>
+      </w:r>
+      <w:proofErr w:type="spellStart"/>
+      <w:r>
+        <w:t>switch</w:t>
+      </w:r>
+      <w:proofErr w:type="spellEnd"/>
+      <w:r>
+        <w:t xml:space="preserve">. Cuando recibe el comando 0 para. Con el comando 1 se mueve: </w:t>
+      </w:r>
+      <w:proofErr w:type="spellStart"/>
+      <w:r>
+        <w:t>Move</w:t>
+      </w:r>
+      <w:proofErr w:type="spellEnd"/>
+      <w:r>
+        <w:t>(</w:t>
+      </w:r>
+      <w:proofErr w:type="spellStart"/>
+      <w:r>
+        <w:t>speed</w:t>
+      </w:r>
+      <w:proofErr w:type="spellEnd"/>
+      <w:r>
+        <w:t>, balance);</w:t>
+      </w:r>
+    </w:p>
+    <w:p>
+      <w:pPr>
+        <w:pStyle w:val="Prrafodelista"/>
+        <w:numPr>
+          <w:ilvl w:val="1"/>
+          <w:numId w:val="7"/>
+        </w:numPr>
+      </w:pPr>
+      <w:r>
+        <w:t>Mejorado el código</w:t>
+      </w:r>
+    </w:p>
+    <w:p>
+      <w:pPr>
+        <w:pStyle w:val="Prrafodelista"/>
+        <w:numPr>
+          <w:ilvl w:val="0"/>
+          <w:numId w:val="7"/>
+        </w:numPr>
+      </w:pPr>
+      <w:r>
+        <w:t>Raspberry</w:t>
+      </w:r>
+    </w:p>
+    <w:p>
+      <w:pPr>
+        <w:pStyle w:val="Prrafodelista"/>
+        <w:numPr>
+          <w:ilvl w:val="1"/>
+          <w:numId w:val="7"/>
+        </w:numPr>
+      </w:pPr>
+      <w:r>
+        <w:t>Intento (fallido) de crear una red Ad Hoc</w:t>
+      </w:r>
     </w:p>
     <w:sectPr>
       <w:pgSz w:w="11906" w:h="16838"/>
@@ -1490,6 +1657,119 @@
     </w:lvl>
   </w:abstractNum>
   <w:abstractNum w:abstractNumId="4">
+    <w:nsid w:val="52CD4CF2"/>
+    <w:multiLevelType w:val="hybridMultilevel"/>
+    <w:tmpl w:val="44C81328"/>
+    <w:lvl w:ilvl="0" w:tplc="0C0A0001">
+      <w:start w:val="1"/>
+      <w:numFmt w:val="bullet"/>
+      <w:lvlText w:val=""/>
+      <w:lvlJc w:val="left"/>
+      <w:pPr>
+        <w:ind w:left="720" w:hanging="360"/>
+      </w:pPr>
+      <w:rPr>
+        <w:rFonts w:ascii="Symbol" w:hAnsi="Symbol" w:hint="default"/>
+      </w:rPr>
+    </w:lvl>
+    <w:lvl w:ilvl="1" w:tplc="0C0A0003">
+      <w:start w:val="1"/>
+      <w:numFmt w:val="bullet"/>
+      <w:lvlText w:val="o"/>
+      <w:lvlJc w:val="left"/>
+      <w:pPr>
+        <w:ind w:left="1440" w:hanging="360"/>
+      </w:pPr>
+      <w:rPr>
+        <w:rFonts w:ascii="Courier New" w:hAnsi="Courier New" w:cs="Courier New" w:hint="default"/>
+      </w:rPr>
+    </w:lvl>
+    <w:lvl w:ilvl="2" w:tplc="0C0A0005" w:tentative="1">
+      <w:start w:val="1"/>
+      <w:numFmt w:val="bullet"/>
+      <w:lvlText w:val=""/>
+      <w:lvlJc w:val="left"/>
+      <w:pPr>
+        <w:ind w:left="2160" w:hanging="360"/>
+      </w:pPr>
+      <w:rPr>
+        <w:rFonts w:ascii="Wingdings" w:hAnsi="Wingdings" w:hint="default"/>
+      </w:rPr>
+    </w:lvl>
+    <w:lvl w:ilvl="3" w:tplc="0C0A0001" w:tentative="1">
+      <w:start w:val="1"/>
+      <w:numFmt w:val="bullet"/>
+      <w:lvlText w:val=""/>
+      <w:lvlJc w:val="left"/>
+      <w:pPr>
+        <w:ind w:left="2880" w:hanging="360"/>
+      </w:pPr>
+      <w:rPr>
+        <w:rFonts w:ascii="Symbol" w:hAnsi="Symbol" w:hint="default"/>
+      </w:rPr>
+    </w:lvl>
+    <w:lvl w:ilvl="4" w:tplc="0C0A0003" w:tentative="1">
+      <w:start w:val="1"/>
+      <w:numFmt w:val="bullet"/>
+      <w:lvlText w:val="o"/>
+      <w:lvlJc w:val="left"/>
+      <w:pPr>
+        <w:ind w:left="3600" w:hanging="360"/>
+      </w:pPr>
+      <w:rPr>
+        <w:rFonts w:ascii="Courier New" w:hAnsi="Courier New" w:cs="Courier New" w:hint="default"/>
+      </w:rPr>
+    </w:lvl>
+    <w:lvl w:ilvl="5" w:tplc="0C0A0005" w:tentative="1">
+      <w:start w:val="1"/>
+      <w:numFmt w:val="bullet"/>
+      <w:lvlText w:val=""/>
+      <w:lvlJc w:val="left"/>
+      <w:pPr>
+        <w:ind w:left="4320" w:hanging="360"/>
+      </w:pPr>
+      <w:rPr>
+        <w:rFonts w:ascii="Wingdings" w:hAnsi="Wingdings" w:hint="default"/>
+      </w:rPr>
+    </w:lvl>
+    <w:lvl w:ilvl="6" w:tplc="0C0A0001" w:tentative="1">
+      <w:start w:val="1"/>
+      <w:numFmt w:val="bullet"/>
+      <w:lvlText w:val=""/>
+      <w:lvlJc w:val="left"/>
+      <w:pPr>
+        <w:ind w:left="5040" w:hanging="360"/>
+      </w:pPr>
+      <w:rPr>
+        <w:rFonts w:ascii="Symbol" w:hAnsi="Symbol" w:hint="default"/>
+      </w:rPr>
+    </w:lvl>
+    <w:lvl w:ilvl="7" w:tplc="0C0A0003" w:tentative="1">
+      <w:start w:val="1"/>
+      <w:numFmt w:val="bullet"/>
+      <w:lvlText w:val="o"/>
+      <w:lvlJc w:val="left"/>
+      <w:pPr>
+        <w:ind w:left="5760" w:hanging="360"/>
+      </w:pPr>
+      <w:rPr>
+        <w:rFonts w:ascii="Courier New" w:hAnsi="Courier New" w:cs="Courier New" w:hint="default"/>
+      </w:rPr>
+    </w:lvl>
+    <w:lvl w:ilvl="8" w:tplc="0C0A0005" w:tentative="1">
+      <w:start w:val="1"/>
+      <w:numFmt w:val="bullet"/>
+      <w:lvlText w:val=""/>
+      <w:lvlJc w:val="left"/>
+      <w:pPr>
+        <w:ind w:left="6480" w:hanging="360"/>
+      </w:pPr>
+      <w:rPr>
+        <w:rFonts w:ascii="Wingdings" w:hAnsi="Wingdings" w:hint="default"/>
+      </w:rPr>
+    </w:lvl>
+  </w:abstractNum>
+  <w:abstractNum w:abstractNumId="5">
     <w:nsid w:val="52CE6CCC"/>
     <w:multiLevelType w:val="hybridMultilevel"/>
     <w:tmpl w:val="339A19F6"/>
@@ -1602,7 +1882,7 @@
       </w:rPr>
     </w:lvl>
   </w:abstractNum>
-  <w:abstractNum w:abstractNumId="5">
+  <w:abstractNum w:abstractNumId="6">
     <w:nsid w:val="6BA72380"/>
     <w:multiLevelType w:val="hybridMultilevel"/>
     <w:tmpl w:val="36A47C86"/>
@@ -1728,10 +2008,13 @@
     <w:abstractNumId w:val="3"/>
   </w:num>
   <w:num w:numId="5">
-    <w:abstractNumId w:val="4"/>
+    <w:abstractNumId w:val="5"/>
   </w:num>
   <w:num w:numId="6">
-    <w:abstractNumId w:val="5"/>
+    <w:abstractNumId w:val="6"/>
+  </w:num>
+  <w:num w:numId="7">
+    <w:abstractNumId w:val="4"/>
   </w:num>
 </w:numbering>
 </file>

</xml_diff>

<commit_message>
Adhoc creado, todavia no funciona bien. Mejoras en el codigo
</commit_message>
<xml_diff>
--- a/Avances.docx
+++ b/Avances.docx
@@ -104,15 +104,7 @@
         <w:spacing w:before="240"/>
       </w:pPr>
       <w:r>
-        <w:t xml:space="preserve">Instalado </w:t>
-      </w:r>
-      <w:proofErr w:type="spellStart"/>
-      <w:r>
-        <w:t>xrdp</w:t>
-      </w:r>
-      <w:proofErr w:type="spellEnd"/>
-      <w:r>
-        <w:t xml:space="preserve"> para crear servidor de escritorio remoto.</w:t>
+        <w:t>Instalado xrdp para crear servidor de escritorio remoto.</w:t>
       </w:r>
     </w:p>
     <w:p>
@@ -179,51 +171,16 @@
       <w:pPr>
         <w:pStyle w:val="Script"/>
       </w:pPr>
-      <w:proofErr w:type="gramStart"/>
-      <w:r>
-        <w:t>import</w:t>
-      </w:r>
-      <w:proofErr w:type="gramEnd"/>
-      <w:r>
-        <w:t xml:space="preserve"> serial</w:t>
+      <w:r>
+        <w:t>import serial</w:t>
       </w:r>
       <w:r>
         <w:br/>
-      </w:r>
-      <w:proofErr w:type="spellStart"/>
-      <w:r>
-        <w:t>ser</w:t>
-      </w:r>
-      <w:proofErr w:type="spellEnd"/>
-      <w:r>
-        <w:t xml:space="preserve"> = </w:t>
-      </w:r>
-      <w:proofErr w:type="spellStart"/>
-      <w:r>
-        <w:t>serial.Serial</w:t>
-      </w:r>
-      <w:proofErr w:type="spellEnd"/>
-      <w:r>
-        <w:t>('/</w:t>
-      </w:r>
-      <w:proofErr w:type="spellStart"/>
-      <w:r>
-        <w:t>dev</w:t>
-      </w:r>
-      <w:proofErr w:type="spellEnd"/>
-      <w:r>
-        <w:t>/ttyACM0', 9600)</w:t>
+        <w:t>ser = serial.Serial('/dev/ttyACM0', 9600)</w:t>
       </w:r>
       <w:r>
         <w:br/>
-      </w:r>
-      <w:proofErr w:type="spellStart"/>
-      <w:r>
-        <w:t>ser.write</w:t>
-      </w:r>
-      <w:proofErr w:type="spellEnd"/>
-      <w:r>
-        <w:t>('5')</w:t>
+        <w:t>ser.write('5')</w:t>
       </w:r>
     </w:p>
     <w:p>
@@ -243,23 +200,8 @@
       <w:pPr>
         <w:pStyle w:val="Script"/>
       </w:pPr>
-      <w:proofErr w:type="spellStart"/>
-      <w:proofErr w:type="gramStart"/>
-      <w:r>
-        <w:t>const</w:t>
-      </w:r>
-      <w:proofErr w:type="spellEnd"/>
-      <w:proofErr w:type="gramEnd"/>
-      <w:r>
-        <w:t xml:space="preserve"> int </w:t>
-      </w:r>
-      <w:proofErr w:type="spellStart"/>
-      <w:r>
-        <w:t>ledPin</w:t>
-      </w:r>
-      <w:proofErr w:type="spellEnd"/>
-      <w:r>
-        <w:t xml:space="preserve"> = 52;</w:t>
+      <w:r>
+        <w:t>const int ledPin = 52;</w:t>
       </w:r>
     </w:p>
     <w:p>
@@ -271,13 +213,8 @@
       <w:pPr>
         <w:pStyle w:val="Script"/>
       </w:pPr>
-      <w:proofErr w:type="gramStart"/>
-      <w:r>
-        <w:t>void</w:t>
-      </w:r>
-      <w:proofErr w:type="gramEnd"/>
-      <w:r>
-        <w:t xml:space="preserve"> setup(){</w:t>
+      <w:r>
+        <w:t>void setup(){</w:t>
       </w:r>
     </w:p>
     <w:p>
@@ -285,25 +222,7 @@
         <w:pStyle w:val="Script"/>
       </w:pPr>
       <w:r>
-        <w:t xml:space="preserve">  </w:t>
-      </w:r>
-      <w:proofErr w:type="spellStart"/>
-      <w:proofErr w:type="gramStart"/>
-      <w:r>
-        <w:t>pinMode</w:t>
-      </w:r>
-      <w:proofErr w:type="spellEnd"/>
-      <w:r>
-        <w:t>(</w:t>
-      </w:r>
-      <w:proofErr w:type="spellStart"/>
-      <w:proofErr w:type="gramEnd"/>
-      <w:r>
-        <w:t>ledPin</w:t>
-      </w:r>
-      <w:proofErr w:type="spellEnd"/>
-      <w:r>
-        <w:t>, OUTPUT);</w:t>
+        <w:t xml:space="preserve">  pinMode(ledPin, OUTPUT);</w:t>
       </w:r>
     </w:p>
     <w:p>
@@ -311,20 +230,7 @@
         <w:pStyle w:val="Script"/>
       </w:pPr>
       <w:r>
-        <w:t xml:space="preserve">  </w:t>
-      </w:r>
-      <w:proofErr w:type="spellStart"/>
-      <w:proofErr w:type="gramStart"/>
-      <w:r>
-        <w:t>Serial.begin</w:t>
-      </w:r>
-      <w:proofErr w:type="spellEnd"/>
-      <w:r>
-        <w:t>(</w:t>
-      </w:r>
-      <w:proofErr w:type="gramEnd"/>
-      <w:r>
-        <w:t>9600);</w:t>
+        <w:t xml:space="preserve">  Serial.begin(9600);</w:t>
       </w:r>
     </w:p>
     <w:p>
@@ -344,13 +250,8 @@
       <w:pPr>
         <w:pStyle w:val="Script"/>
       </w:pPr>
-      <w:proofErr w:type="gramStart"/>
-      <w:r>
-        <w:t>void</w:t>
-      </w:r>
-      <w:proofErr w:type="gramEnd"/>
-      <w:r>
-        <w:t xml:space="preserve"> loop(){</w:t>
+      <w:r>
+        <w:t>void loop(){</w:t>
       </w:r>
     </w:p>
     <w:p>
@@ -358,23 +259,7 @@
         <w:pStyle w:val="Script"/>
       </w:pPr>
       <w:r>
-        <w:t xml:space="preserve">  </w:t>
-      </w:r>
-      <w:proofErr w:type="gramStart"/>
-      <w:r>
-        <w:t>if</w:t>
-      </w:r>
-      <w:proofErr w:type="gramEnd"/>
-      <w:r>
-        <w:t xml:space="preserve"> (</w:t>
-      </w:r>
-      <w:proofErr w:type="spellStart"/>
-      <w:r>
-        <w:t>Serial.available</w:t>
-      </w:r>
-      <w:proofErr w:type="spellEnd"/>
-      <w:r>
-        <w:t>())  {</w:t>
+        <w:t xml:space="preserve">  if (Serial.available())  {</w:t>
       </w:r>
     </w:p>
     <w:p>
@@ -382,20 +267,7 @@
         <w:pStyle w:val="Script"/>
       </w:pPr>
       <w:r>
-        <w:t xml:space="preserve">     </w:t>
-      </w:r>
-      <w:proofErr w:type="gramStart"/>
-      <w:r>
-        <w:t>light(</w:t>
-      </w:r>
-      <w:proofErr w:type="spellStart"/>
-      <w:proofErr w:type="gramEnd"/>
-      <w:r>
-        <w:t>Serial.read</w:t>
-      </w:r>
-      <w:proofErr w:type="spellEnd"/>
-      <w:r>
-        <w:t>() - '0');</w:t>
+        <w:t xml:space="preserve">     light(Serial.read() - '0');</w:t>
       </w:r>
     </w:p>
     <w:p>
@@ -411,15 +283,7 @@
         <w:pStyle w:val="Script"/>
       </w:pPr>
       <w:r>
-        <w:t xml:space="preserve">  </w:t>
-      </w:r>
-      <w:proofErr w:type="gramStart"/>
-      <w:r>
-        <w:t>delay(</w:t>
-      </w:r>
-      <w:proofErr w:type="gramEnd"/>
-      <w:r>
-        <w:t>500);</w:t>
+        <w:t xml:space="preserve">  delay(500);</w:t>
       </w:r>
     </w:p>
     <w:p>
@@ -439,13 +303,8 @@
       <w:pPr>
         <w:pStyle w:val="Script"/>
       </w:pPr>
-      <w:proofErr w:type="gramStart"/>
-      <w:r>
-        <w:t>void</w:t>
-      </w:r>
-      <w:proofErr w:type="gramEnd"/>
-      <w:r>
-        <w:t xml:space="preserve"> light(int n){</w:t>
+      <w:r>
+        <w:t>void light(int n){</w:t>
       </w:r>
     </w:p>
     <w:p>
@@ -453,39 +312,7 @@
         <w:pStyle w:val="Script"/>
       </w:pPr>
       <w:r>
-        <w:t xml:space="preserve">  </w:t>
-      </w:r>
-      <w:proofErr w:type="gramStart"/>
-      <w:r>
-        <w:t>for</w:t>
-      </w:r>
-      <w:proofErr w:type="gramEnd"/>
-      <w:r>
-        <w:t xml:space="preserve"> (int </w:t>
-      </w:r>
-      <w:proofErr w:type="spellStart"/>
-      <w:r>
-        <w:t>i</w:t>
-      </w:r>
-      <w:proofErr w:type="spellEnd"/>
-      <w:r>
-        <w:t xml:space="preserve"> = 0; </w:t>
-      </w:r>
-      <w:proofErr w:type="spellStart"/>
-      <w:r>
-        <w:t>i</w:t>
-      </w:r>
-      <w:proofErr w:type="spellEnd"/>
-      <w:r>
-        <w:t xml:space="preserve"> &lt; n; </w:t>
-      </w:r>
-      <w:proofErr w:type="spellStart"/>
-      <w:r>
-        <w:t>i</w:t>
-      </w:r>
-      <w:proofErr w:type="spellEnd"/>
-      <w:r>
-        <w:t>++)  {</w:t>
+        <w:t xml:space="preserve">  for (int i = 0; i &lt; n; i++)  {</w:t>
       </w:r>
     </w:p>
     <w:p>
@@ -493,25 +320,7 @@
         <w:pStyle w:val="Script"/>
       </w:pPr>
       <w:r>
-        <w:t xml:space="preserve">    </w:t>
-      </w:r>
-      <w:proofErr w:type="spellStart"/>
-      <w:proofErr w:type="gramStart"/>
-      <w:r>
-        <w:t>digitalWrite</w:t>
-      </w:r>
-      <w:proofErr w:type="spellEnd"/>
-      <w:r>
-        <w:t>(</w:t>
-      </w:r>
-      <w:proofErr w:type="spellStart"/>
-      <w:proofErr w:type="gramEnd"/>
-      <w:r>
-        <w:t>ledPin</w:t>
-      </w:r>
-      <w:proofErr w:type="spellEnd"/>
-      <w:r>
-        <w:t>, HIGH);</w:t>
+        <w:t xml:space="preserve">    digitalWrite(ledPin, HIGH);</w:t>
       </w:r>
     </w:p>
     <w:p>
@@ -519,15 +328,7 @@
         <w:pStyle w:val="Script"/>
       </w:pPr>
       <w:r>
-        <w:t xml:space="preserve">    </w:t>
-      </w:r>
-      <w:proofErr w:type="gramStart"/>
-      <w:r>
-        <w:t>delay(</w:t>
-      </w:r>
-      <w:proofErr w:type="gramEnd"/>
-      <w:r>
-        <w:t>100);</w:t>
+        <w:t xml:space="preserve">    delay(100);</w:t>
       </w:r>
     </w:p>
     <w:p>
@@ -535,25 +336,7 @@
         <w:pStyle w:val="Script"/>
       </w:pPr>
       <w:r>
-        <w:t xml:space="preserve">    </w:t>
-      </w:r>
-      <w:proofErr w:type="spellStart"/>
-      <w:proofErr w:type="gramStart"/>
-      <w:r>
-        <w:t>digitalWrite</w:t>
-      </w:r>
-      <w:proofErr w:type="spellEnd"/>
-      <w:r>
-        <w:t>(</w:t>
-      </w:r>
-      <w:proofErr w:type="spellStart"/>
-      <w:proofErr w:type="gramEnd"/>
-      <w:r>
-        <w:t>ledPin</w:t>
-      </w:r>
-      <w:proofErr w:type="spellEnd"/>
-      <w:r>
-        <w:t>, LOW);</w:t>
+        <w:t xml:space="preserve">    digitalWrite(ledPin, LOW);</w:t>
       </w:r>
     </w:p>
     <w:p>
@@ -566,27 +349,11 @@
       <w:r>
         <w:t xml:space="preserve">    </w:t>
       </w:r>
-      <w:proofErr w:type="spellStart"/>
-      <w:proofErr w:type="gramStart"/>
       <w:r>
         <w:rPr>
           <w:lang w:val="es-ES"/>
         </w:rPr>
-        <w:t>delay</w:t>
-      </w:r>
-      <w:proofErr w:type="spellEnd"/>
-      <w:r>
-        <w:rPr>
-          <w:lang w:val="es-ES"/>
-        </w:rPr>
-        <w:t>(</w:t>
-      </w:r>
-      <w:proofErr w:type="gramEnd"/>
-      <w:r>
-        <w:rPr>
-          <w:lang w:val="es-ES"/>
-        </w:rPr>
-        <w:t>100);</w:t>
+        <w:t>delay(100);</w:t>
       </w:r>
     </w:p>
     <w:p>
@@ -807,13 +574,8 @@
         </w:numPr>
       </w:pPr>
       <w:r>
-        <w:t xml:space="preserve">Creado repositorio GIT en </w:t>
-      </w:r>
-      <w:proofErr w:type="spellStart"/>
-      <w:r>
-        <w:t>bitbucket</w:t>
-      </w:r>
-      <w:proofErr w:type="spellEnd"/>
+        <w:t>Creado repositorio GIT en bitbucket</w:t>
+      </w:r>
     </w:p>
     <w:p>
       <w:pPr>
@@ -1097,100 +859,202 @@
         </w:numPr>
       </w:pPr>
       <w:r>
-        <w:t>Creado conmutador parar-moverse, que envía el comando STOP o MOVE</w:t>
+        <w:t>Creado conmutador parar-moverse, que envía el comando STOP o MOVE.</w:t>
+      </w:r>
+      <w:r>
+        <w:t xml:space="preserve"> </w:t>
+      </w:r>
+    </w:p>
+    <w:p>
+      <w:pPr>
+        <w:pStyle w:val="Prrafodelista"/>
+        <w:numPr>
+          <w:ilvl w:val="0"/>
+          <w:numId w:val="7"/>
+        </w:numPr>
+      </w:pPr>
+      <w:r>
+        <w:t>Arduino</w:t>
+      </w:r>
+    </w:p>
+    <w:p>
+      <w:pPr>
+        <w:pStyle w:val="Prrafodelista"/>
+        <w:numPr>
+          <w:ilvl w:val="1"/>
+          <w:numId w:val="7"/>
+        </w:numPr>
+      </w:pPr>
+      <w:r>
+        <w:t>Interpreta los comandos con un switch. Cuando recibe el comando 0 para. Con el comando 1 se mueve: Move(speed, balance);</w:t>
+      </w:r>
+    </w:p>
+    <w:p>
+      <w:pPr>
+        <w:pStyle w:val="Prrafodelista"/>
+        <w:numPr>
+          <w:ilvl w:val="1"/>
+          <w:numId w:val="7"/>
+        </w:numPr>
+      </w:pPr>
+      <w:r>
+        <w:t>Mejorado el código</w:t>
+      </w:r>
+    </w:p>
+    <w:p>
+      <w:pPr>
+        <w:pStyle w:val="Prrafodelista"/>
+        <w:numPr>
+          <w:ilvl w:val="0"/>
+          <w:numId w:val="7"/>
+        </w:numPr>
+      </w:pPr>
+      <w:r>
+        <w:t>Raspberry</w:t>
+      </w:r>
+    </w:p>
+    <w:p>
+      <w:pPr>
+        <w:pStyle w:val="Prrafodelista"/>
+        <w:numPr>
+          <w:ilvl w:val="1"/>
+          <w:numId w:val="7"/>
+        </w:numPr>
+      </w:pPr>
+      <w:r>
+        <w:t>Intento (fallido) de crear una red Ad Hoc</w:t>
+      </w:r>
+    </w:p>
+    <w:p>
+      <w:pPr>
+        <w:pStyle w:val="Ttulo2"/>
+      </w:pPr>
+      <w:r>
+        <w:t>2 de octubre</w:t>
+      </w:r>
+    </w:p>
+    <w:p>
+      <w:pPr>
+        <w:pStyle w:val="Ttulo3"/>
+      </w:pPr>
+      <w:r>
+        <w:t>Horas trabajadas: 3</w:t>
+      </w:r>
+    </w:p>
+    <w:p>
+      <w:pPr>
+        <w:pStyle w:val="Prrafodelista"/>
+        <w:numPr>
+          <w:ilvl w:val="0"/>
+          <w:numId w:val="8"/>
+        </w:numPr>
+      </w:pPr>
+      <w:r>
+        <w:t>Arduino</w:t>
+      </w:r>
+    </w:p>
+    <w:p>
+      <w:pPr>
+        <w:pStyle w:val="Prrafodelista"/>
+        <w:numPr>
+          <w:ilvl w:val="1"/>
+          <w:numId w:val="8"/>
+        </w:numPr>
+      </w:pPr>
+      <w:r>
+        <w:t>Pequeñas mejoras en el código, comentado código</w:t>
+      </w:r>
+    </w:p>
+    <w:p>
+      <w:pPr>
+        <w:pStyle w:val="Prrafodelista"/>
+        <w:numPr>
+          <w:ilvl w:val="0"/>
+          <w:numId w:val="8"/>
+        </w:numPr>
+      </w:pPr>
+      <w:r>
+        <w:t>Raspberry</w:t>
+      </w:r>
+    </w:p>
+    <w:p>
+      <w:pPr>
+        <w:pStyle w:val="Prrafodelista"/>
+        <w:numPr>
+          <w:ilvl w:val="1"/>
+          <w:numId w:val="8"/>
+        </w:numPr>
+      </w:pPr>
+      <w:r>
+        <w:t xml:space="preserve">Separado servidor de producción (sin salidas por pantalla) de servidor de desarrollo </w:t>
+      </w:r>
+    </w:p>
+    <w:p>
+      <w:pPr>
+        <w:pStyle w:val="Prrafodelista"/>
+        <w:numPr>
+          <w:ilvl w:val="1"/>
+          <w:numId w:val="8"/>
+        </w:numPr>
+      </w:pPr>
+      <w:r>
+        <w:t xml:space="preserve">Creado servicio </w:t>
+      </w:r>
+      <w:r>
+        <w:t>robotManager</w:t>
+      </w:r>
+      <w:r>
+        <w:t xml:space="preserve"> que arranca el servidor al iniciar la Raspberry</w:t>
+      </w:r>
+      <w:r>
+        <w:t>. Ejecuta python2.7 /home/pi/server/server.py</w:t>
+      </w:r>
+    </w:p>
+    <w:p>
+      <w:pPr>
+        <w:pStyle w:val="Prrafodelista"/>
+        <w:numPr>
+          <w:ilvl w:val="1"/>
+          <w:numId w:val="8"/>
+        </w:numPr>
+      </w:pPr>
+      <w:r>
+        <w:t>Otro intento de ad-hoc. Esta vez he conseguido la red, pero no que le llegue la mandanga al robot</w:t>
+      </w:r>
+      <w:r>
+        <w:t xml:space="preserve">. Me puedo conectar por ssh, pero tarda mucho en iniciar sesión ¿? </w:t>
       </w:r>
       <w:bookmarkStart w:id="0" w:name="_GoBack"/>
       <w:bookmarkEnd w:id="0"/>
-      <w:r>
-        <w:t>.</w:t>
+    </w:p>
+    <w:p>
+      <w:pPr>
+        <w:pStyle w:val="Prrafodelista"/>
+        <w:numPr>
+          <w:ilvl w:val="2"/>
+          <w:numId w:val="8"/>
+        </w:numPr>
+      </w:pPr>
+      <w:r>
+        <w:t>He seguido este tutorial:</w:t>
       </w:r>
       <w:r>
         <w:t xml:space="preserve"> </w:t>
       </w:r>
-    </w:p>
-    <w:p>
-      <w:pPr>
-        <w:pStyle w:val="Prrafodelista"/>
-        <w:numPr>
-          <w:ilvl w:val="0"/>
-          <w:numId w:val="7"/>
-        </w:numPr>
-      </w:pPr>
-      <w:r>
-        <w:t>Arduino</w:t>
-      </w:r>
-    </w:p>
-    <w:p>
-      <w:pPr>
-        <w:pStyle w:val="Prrafodelista"/>
-        <w:numPr>
-          <w:ilvl w:val="1"/>
-          <w:numId w:val="7"/>
-        </w:numPr>
-      </w:pPr>
-      <w:r>
-        <w:t xml:space="preserve">Interpreta los comandos con un </w:t>
-      </w:r>
-      <w:proofErr w:type="spellStart"/>
-      <w:r>
-        <w:t>switch</w:t>
-      </w:r>
-      <w:proofErr w:type="spellEnd"/>
-      <w:r>
-        <w:t xml:space="preserve">. Cuando recibe el comando 0 para. Con el comando 1 se mueve: </w:t>
-      </w:r>
-      <w:proofErr w:type="spellStart"/>
-      <w:r>
-        <w:t>Move</w:t>
-      </w:r>
-      <w:proofErr w:type="spellEnd"/>
-      <w:r>
-        <w:t>(</w:t>
-      </w:r>
-      <w:proofErr w:type="spellStart"/>
-      <w:r>
-        <w:t>speed</w:t>
-      </w:r>
-      <w:proofErr w:type="spellEnd"/>
-      <w:r>
-        <w:t>, balance);</w:t>
-      </w:r>
-    </w:p>
-    <w:p>
-      <w:pPr>
-        <w:pStyle w:val="Prrafodelista"/>
-        <w:numPr>
-          <w:ilvl w:val="1"/>
-          <w:numId w:val="7"/>
-        </w:numPr>
-      </w:pPr>
-      <w:r>
-        <w:t>Mejorado el código</w:t>
-      </w:r>
-    </w:p>
-    <w:p>
-      <w:pPr>
-        <w:pStyle w:val="Prrafodelista"/>
-        <w:numPr>
-          <w:ilvl w:val="0"/>
-          <w:numId w:val="7"/>
-        </w:numPr>
-      </w:pPr>
-      <w:r>
-        <w:t>Raspberry</w:t>
-      </w:r>
-    </w:p>
-    <w:p>
-      <w:pPr>
-        <w:pStyle w:val="Prrafodelista"/>
-        <w:numPr>
-          <w:ilvl w:val="1"/>
-          <w:numId w:val="7"/>
-        </w:numPr>
-      </w:pPr>
-      <w:r>
-        <w:t>Intento (fallido) de crear una red Ad Hoc</w:t>
-      </w:r>
+      <w:hyperlink r:id="rId5" w:history="1">
+        <w:r>
+          <w:rPr>
+            <w:rStyle w:val="Hipervnculo"/>
+          </w:rPr>
+          <w:t>http://elinux.org/RPI-Wireless-Hotspot</w:t>
+        </w:r>
+      </w:hyperlink>
+    </w:p>
+    <w:p>
+      <w:pPr>
+        <w:pStyle w:val="Prrafodelista"/>
+        <w:ind w:left="1440"/>
+      </w:pPr>
     </w:p>
     <w:sectPr>
       <w:pgSz w:w="11906" w:h="16838"/>
@@ -1657,6 +1521,119 @@
     </w:lvl>
   </w:abstractNum>
   <w:abstractNum w:abstractNumId="4">
+    <w:nsid w:val="3E7553AF"/>
+    <w:multiLevelType w:val="hybridMultilevel"/>
+    <w:tmpl w:val="37E0ECA2"/>
+    <w:lvl w:ilvl="0" w:tplc="0C0A0001">
+      <w:start w:val="1"/>
+      <w:numFmt w:val="bullet"/>
+      <w:lvlText w:val=""/>
+      <w:lvlJc w:val="left"/>
+      <w:pPr>
+        <w:ind w:left="720" w:hanging="360"/>
+      </w:pPr>
+      <w:rPr>
+        <w:rFonts w:ascii="Symbol" w:hAnsi="Symbol" w:hint="default"/>
+      </w:rPr>
+    </w:lvl>
+    <w:lvl w:ilvl="1" w:tplc="0C0A0003">
+      <w:start w:val="1"/>
+      <w:numFmt w:val="bullet"/>
+      <w:lvlText w:val="o"/>
+      <w:lvlJc w:val="left"/>
+      <w:pPr>
+        <w:ind w:left="1440" w:hanging="360"/>
+      </w:pPr>
+      <w:rPr>
+        <w:rFonts w:ascii="Courier New" w:hAnsi="Courier New" w:cs="Courier New" w:hint="default"/>
+      </w:rPr>
+    </w:lvl>
+    <w:lvl w:ilvl="2" w:tplc="0C0A0005">
+      <w:start w:val="1"/>
+      <w:numFmt w:val="bullet"/>
+      <w:lvlText w:val=""/>
+      <w:lvlJc w:val="left"/>
+      <w:pPr>
+        <w:ind w:left="2160" w:hanging="360"/>
+      </w:pPr>
+      <w:rPr>
+        <w:rFonts w:ascii="Wingdings" w:hAnsi="Wingdings" w:hint="default"/>
+      </w:rPr>
+    </w:lvl>
+    <w:lvl w:ilvl="3" w:tplc="0C0A0001" w:tentative="1">
+      <w:start w:val="1"/>
+      <w:numFmt w:val="bullet"/>
+      <w:lvlText w:val=""/>
+      <w:lvlJc w:val="left"/>
+      <w:pPr>
+        <w:ind w:left="2880" w:hanging="360"/>
+      </w:pPr>
+      <w:rPr>
+        <w:rFonts w:ascii="Symbol" w:hAnsi="Symbol" w:hint="default"/>
+      </w:rPr>
+    </w:lvl>
+    <w:lvl w:ilvl="4" w:tplc="0C0A0003" w:tentative="1">
+      <w:start w:val="1"/>
+      <w:numFmt w:val="bullet"/>
+      <w:lvlText w:val="o"/>
+      <w:lvlJc w:val="left"/>
+      <w:pPr>
+        <w:ind w:left="3600" w:hanging="360"/>
+      </w:pPr>
+      <w:rPr>
+        <w:rFonts w:ascii="Courier New" w:hAnsi="Courier New" w:cs="Courier New" w:hint="default"/>
+      </w:rPr>
+    </w:lvl>
+    <w:lvl w:ilvl="5" w:tplc="0C0A0005" w:tentative="1">
+      <w:start w:val="1"/>
+      <w:numFmt w:val="bullet"/>
+      <w:lvlText w:val=""/>
+      <w:lvlJc w:val="left"/>
+      <w:pPr>
+        <w:ind w:left="4320" w:hanging="360"/>
+      </w:pPr>
+      <w:rPr>
+        <w:rFonts w:ascii="Wingdings" w:hAnsi="Wingdings" w:hint="default"/>
+      </w:rPr>
+    </w:lvl>
+    <w:lvl w:ilvl="6" w:tplc="0C0A0001" w:tentative="1">
+      <w:start w:val="1"/>
+      <w:numFmt w:val="bullet"/>
+      <w:lvlText w:val=""/>
+      <w:lvlJc w:val="left"/>
+      <w:pPr>
+        <w:ind w:left="5040" w:hanging="360"/>
+      </w:pPr>
+      <w:rPr>
+        <w:rFonts w:ascii="Symbol" w:hAnsi="Symbol" w:hint="default"/>
+      </w:rPr>
+    </w:lvl>
+    <w:lvl w:ilvl="7" w:tplc="0C0A0003" w:tentative="1">
+      <w:start w:val="1"/>
+      <w:numFmt w:val="bullet"/>
+      <w:lvlText w:val="o"/>
+      <w:lvlJc w:val="left"/>
+      <w:pPr>
+        <w:ind w:left="5760" w:hanging="360"/>
+      </w:pPr>
+      <w:rPr>
+        <w:rFonts w:ascii="Courier New" w:hAnsi="Courier New" w:cs="Courier New" w:hint="default"/>
+      </w:rPr>
+    </w:lvl>
+    <w:lvl w:ilvl="8" w:tplc="0C0A0005" w:tentative="1">
+      <w:start w:val="1"/>
+      <w:numFmt w:val="bullet"/>
+      <w:lvlText w:val=""/>
+      <w:lvlJc w:val="left"/>
+      <w:pPr>
+        <w:ind w:left="6480" w:hanging="360"/>
+      </w:pPr>
+      <w:rPr>
+        <w:rFonts w:ascii="Wingdings" w:hAnsi="Wingdings" w:hint="default"/>
+      </w:rPr>
+    </w:lvl>
+  </w:abstractNum>
+  <w:abstractNum w:abstractNumId="5">
     <w:nsid w:val="52CD4CF2"/>
     <w:multiLevelType w:val="hybridMultilevel"/>
     <w:tmpl w:val="44C81328"/>
@@ -1769,7 +1746,7 @@
       </w:rPr>
     </w:lvl>
   </w:abstractNum>
-  <w:abstractNum w:abstractNumId="5">
+  <w:abstractNum w:abstractNumId="6">
     <w:nsid w:val="52CE6CCC"/>
     <w:multiLevelType w:val="hybridMultilevel"/>
     <w:tmpl w:val="339A19F6"/>
@@ -1882,7 +1859,7 @@
       </w:rPr>
     </w:lvl>
   </w:abstractNum>
-  <w:abstractNum w:abstractNumId="6">
+  <w:abstractNum w:abstractNumId="7">
     <w:nsid w:val="6BA72380"/>
     <w:multiLevelType w:val="hybridMultilevel"/>
     <w:tmpl w:val="36A47C86"/>
@@ -2008,12 +1985,15 @@
     <w:abstractNumId w:val="3"/>
   </w:num>
   <w:num w:numId="5">
+    <w:abstractNumId w:val="6"/>
+  </w:num>
+  <w:num w:numId="6">
+    <w:abstractNumId w:val="7"/>
+  </w:num>
+  <w:num w:numId="7">
     <w:abstractNumId w:val="5"/>
   </w:num>
-  <w:num w:numId="6">
-    <w:abstractNumId w:val="6"/>
-  </w:num>
-  <w:num w:numId="7">
+  <w:num w:numId="8">
     <w:abstractNumId w:val="4"/>
   </w:num>
 </w:numbering>
@@ -2550,6 +2530,18 @@
       <w:lang w:val="en-US"/>
     </w:rPr>
   </w:style>
+  <w:style w:type="character" w:styleId="Hipervnculo">
+    <w:name w:val="Hyperlink"/>
+    <w:basedOn w:val="Fuentedeprrafopredeter"/>
+    <w:uiPriority w:val="99"/>
+    <w:semiHidden/>
+    <w:unhideWhenUsed/>
+    <w:rsid w:val="00D50F53"/>
+    <w:rPr>
+      <w:color w:val="0000FF"/>
+      <w:u w:val="single"/>
+    </w:rPr>
+  </w:style>
 </w:styles>
 </file>
 

</xml_diff>

<commit_message>
Mejorado android. Ahora puede pitar. Separado socket de funcionesRobot. Comentado código. Creado documento de objetivos.
</commit_message>
<xml_diff>
--- a/Avances.docx
+++ b/Avances.docx
@@ -23,6 +23,9 @@
       <w:r>
         <w:t>Horas trabajadas: 12</w:t>
       </w:r>
+      <w:r>
+        <w:t>+</w:t>
+      </w:r>
     </w:p>
     <w:p>
       <w:pPr>
@@ -33,6 +36,18 @@
         </w:numPr>
       </w:pPr>
       <w:r>
+        <w:t>24 de septiembre: Reunión con Santiago para especificar los requisitos.</w:t>
+      </w:r>
+    </w:p>
+    <w:p>
+      <w:pPr>
+        <w:pStyle w:val="Prrafodelista"/>
+        <w:numPr>
+          <w:ilvl w:val="0"/>
+          <w:numId w:val="2"/>
+        </w:numPr>
+      </w:pPr>
+      <w:r>
         <w:t xml:space="preserve">Creado cliente Android. </w:t>
       </w:r>
     </w:p>
@@ -104,7 +119,15 @@
         <w:spacing w:before="240"/>
       </w:pPr>
       <w:r>
-        <w:t>Instalado xrdp para crear servidor de escritorio remoto.</w:t>
+        <w:t xml:space="preserve">Instalado </w:t>
+      </w:r>
+      <w:proofErr w:type="spellStart"/>
+      <w:r>
+        <w:t>xrdp</w:t>
+      </w:r>
+      <w:proofErr w:type="spellEnd"/>
+      <w:r>
+        <w:t xml:space="preserve"> para crear servidor de escritorio remoto.</w:t>
       </w:r>
     </w:p>
     <w:p>
@@ -171,16 +194,51 @@
       <w:pPr>
         <w:pStyle w:val="Script"/>
       </w:pPr>
-      <w:r>
-        <w:t>import serial</w:t>
+      <w:proofErr w:type="gramStart"/>
+      <w:r>
+        <w:t>import</w:t>
+      </w:r>
+      <w:proofErr w:type="gramEnd"/>
+      <w:r>
+        <w:t xml:space="preserve"> serial</w:t>
       </w:r>
       <w:r>
         <w:br/>
-        <w:t>ser = serial.Serial('/dev/ttyACM0', 9600)</w:t>
+      </w:r>
+      <w:proofErr w:type="spellStart"/>
+      <w:r>
+        <w:t>ser</w:t>
+      </w:r>
+      <w:proofErr w:type="spellEnd"/>
+      <w:r>
+        <w:t xml:space="preserve"> = </w:t>
+      </w:r>
+      <w:proofErr w:type="spellStart"/>
+      <w:r>
+        <w:t>serial.Serial</w:t>
+      </w:r>
+      <w:proofErr w:type="spellEnd"/>
+      <w:r>
+        <w:t>('/</w:t>
+      </w:r>
+      <w:proofErr w:type="spellStart"/>
+      <w:r>
+        <w:t>dev</w:t>
+      </w:r>
+      <w:proofErr w:type="spellEnd"/>
+      <w:r>
+        <w:t>/ttyACM0', 9600)</w:t>
       </w:r>
       <w:r>
         <w:br/>
-        <w:t>ser.write('5')</w:t>
+      </w:r>
+      <w:proofErr w:type="spellStart"/>
+      <w:r>
+        <w:t>ser.write</w:t>
+      </w:r>
+      <w:proofErr w:type="spellEnd"/>
+      <w:r>
+        <w:t>('5')</w:t>
       </w:r>
     </w:p>
     <w:p>
@@ -200,8 +258,23 @@
       <w:pPr>
         <w:pStyle w:val="Script"/>
       </w:pPr>
-      <w:r>
-        <w:t>const int ledPin = 52;</w:t>
+      <w:proofErr w:type="spellStart"/>
+      <w:proofErr w:type="gramStart"/>
+      <w:r>
+        <w:t>const</w:t>
+      </w:r>
+      <w:proofErr w:type="spellEnd"/>
+      <w:proofErr w:type="gramEnd"/>
+      <w:r>
+        <w:t xml:space="preserve"> int </w:t>
+      </w:r>
+      <w:proofErr w:type="spellStart"/>
+      <w:r>
+        <w:t>ledPin</w:t>
+      </w:r>
+      <w:proofErr w:type="spellEnd"/>
+      <w:r>
+        <w:t xml:space="preserve"> = 52;</w:t>
       </w:r>
     </w:p>
     <w:p>
@@ -213,8 +286,13 @@
       <w:pPr>
         <w:pStyle w:val="Script"/>
       </w:pPr>
-      <w:r>
-        <w:t>void setup(){</w:t>
+      <w:proofErr w:type="gramStart"/>
+      <w:r>
+        <w:t>void</w:t>
+      </w:r>
+      <w:proofErr w:type="gramEnd"/>
+      <w:r>
+        <w:t xml:space="preserve"> setup(){</w:t>
       </w:r>
     </w:p>
     <w:p>
@@ -222,7 +300,25 @@
         <w:pStyle w:val="Script"/>
       </w:pPr>
       <w:r>
-        <w:t xml:space="preserve">  pinMode(ledPin, OUTPUT);</w:t>
+        <w:t xml:space="preserve">  </w:t>
+      </w:r>
+      <w:proofErr w:type="spellStart"/>
+      <w:proofErr w:type="gramStart"/>
+      <w:r>
+        <w:t>pinMode</w:t>
+      </w:r>
+      <w:proofErr w:type="spellEnd"/>
+      <w:r>
+        <w:t>(</w:t>
+      </w:r>
+      <w:proofErr w:type="spellStart"/>
+      <w:proofErr w:type="gramEnd"/>
+      <w:r>
+        <w:t>ledPin</w:t>
+      </w:r>
+      <w:proofErr w:type="spellEnd"/>
+      <w:r>
+        <w:t>, OUTPUT);</w:t>
       </w:r>
     </w:p>
     <w:p>
@@ -230,7 +326,20 @@
         <w:pStyle w:val="Script"/>
       </w:pPr>
       <w:r>
-        <w:t xml:space="preserve">  Serial.begin(9600);</w:t>
+        <w:t xml:space="preserve">  </w:t>
+      </w:r>
+      <w:proofErr w:type="spellStart"/>
+      <w:proofErr w:type="gramStart"/>
+      <w:r>
+        <w:t>Serial.begin</w:t>
+      </w:r>
+      <w:proofErr w:type="spellEnd"/>
+      <w:r>
+        <w:t>(</w:t>
+      </w:r>
+      <w:proofErr w:type="gramEnd"/>
+      <w:r>
+        <w:t>9600);</w:t>
       </w:r>
     </w:p>
     <w:p>
@@ -250,8 +359,13 @@
       <w:pPr>
         <w:pStyle w:val="Script"/>
       </w:pPr>
-      <w:r>
-        <w:t>void loop(){</w:t>
+      <w:proofErr w:type="gramStart"/>
+      <w:r>
+        <w:t>void</w:t>
+      </w:r>
+      <w:proofErr w:type="gramEnd"/>
+      <w:r>
+        <w:t xml:space="preserve"> loop(){</w:t>
       </w:r>
     </w:p>
     <w:p>
@@ -259,7 +373,23 @@
         <w:pStyle w:val="Script"/>
       </w:pPr>
       <w:r>
-        <w:t xml:space="preserve">  if (Serial.available())  {</w:t>
+        <w:t xml:space="preserve">  </w:t>
+      </w:r>
+      <w:proofErr w:type="gramStart"/>
+      <w:r>
+        <w:t>if</w:t>
+      </w:r>
+      <w:proofErr w:type="gramEnd"/>
+      <w:r>
+        <w:t xml:space="preserve"> (</w:t>
+      </w:r>
+      <w:proofErr w:type="spellStart"/>
+      <w:r>
+        <w:t>Serial.available</w:t>
+      </w:r>
+      <w:proofErr w:type="spellEnd"/>
+      <w:r>
+        <w:t>())  {</w:t>
       </w:r>
     </w:p>
     <w:p>
@@ -267,7 +397,20 @@
         <w:pStyle w:val="Script"/>
       </w:pPr>
       <w:r>
-        <w:t xml:space="preserve">     light(Serial.read() - '0');</w:t>
+        <w:t xml:space="preserve">     </w:t>
+      </w:r>
+      <w:proofErr w:type="gramStart"/>
+      <w:r>
+        <w:t>light(</w:t>
+      </w:r>
+      <w:proofErr w:type="spellStart"/>
+      <w:proofErr w:type="gramEnd"/>
+      <w:r>
+        <w:t>Serial.read</w:t>
+      </w:r>
+      <w:proofErr w:type="spellEnd"/>
+      <w:r>
+        <w:t>() - '0');</w:t>
       </w:r>
     </w:p>
     <w:p>
@@ -283,7 +426,15 @@
         <w:pStyle w:val="Script"/>
       </w:pPr>
       <w:r>
-        <w:t xml:space="preserve">  delay(500);</w:t>
+        <w:t xml:space="preserve">  </w:t>
+      </w:r>
+      <w:proofErr w:type="gramStart"/>
+      <w:r>
+        <w:t>delay(</w:t>
+      </w:r>
+      <w:proofErr w:type="gramEnd"/>
+      <w:r>
+        <w:t>500);</w:t>
       </w:r>
     </w:p>
     <w:p>
@@ -303,8 +454,13 @@
       <w:pPr>
         <w:pStyle w:val="Script"/>
       </w:pPr>
-      <w:r>
-        <w:t>void light(int n){</w:t>
+      <w:proofErr w:type="gramStart"/>
+      <w:r>
+        <w:t>void</w:t>
+      </w:r>
+      <w:proofErr w:type="gramEnd"/>
+      <w:r>
+        <w:t xml:space="preserve"> light(int n){</w:t>
       </w:r>
     </w:p>
     <w:p>
@@ -312,7 +468,39 @@
         <w:pStyle w:val="Script"/>
       </w:pPr>
       <w:r>
-        <w:t xml:space="preserve">  for (int i = 0; i &lt; n; i++)  {</w:t>
+        <w:t xml:space="preserve">  </w:t>
+      </w:r>
+      <w:proofErr w:type="gramStart"/>
+      <w:r>
+        <w:t>for</w:t>
+      </w:r>
+      <w:proofErr w:type="gramEnd"/>
+      <w:r>
+        <w:t xml:space="preserve"> (int </w:t>
+      </w:r>
+      <w:proofErr w:type="spellStart"/>
+      <w:r>
+        <w:t>i</w:t>
+      </w:r>
+      <w:proofErr w:type="spellEnd"/>
+      <w:r>
+        <w:t xml:space="preserve"> = 0; </w:t>
+      </w:r>
+      <w:proofErr w:type="spellStart"/>
+      <w:r>
+        <w:t>i</w:t>
+      </w:r>
+      <w:proofErr w:type="spellEnd"/>
+      <w:r>
+        <w:t xml:space="preserve"> &lt; n; </w:t>
+      </w:r>
+      <w:proofErr w:type="spellStart"/>
+      <w:r>
+        <w:t>i</w:t>
+      </w:r>
+      <w:proofErr w:type="spellEnd"/>
+      <w:r>
+        <w:t>++)  {</w:t>
       </w:r>
     </w:p>
     <w:p>
@@ -320,7 +508,25 @@
         <w:pStyle w:val="Script"/>
       </w:pPr>
       <w:r>
-        <w:t xml:space="preserve">    digitalWrite(ledPin, HIGH);</w:t>
+        <w:t xml:space="preserve">    </w:t>
+      </w:r>
+      <w:proofErr w:type="spellStart"/>
+      <w:proofErr w:type="gramStart"/>
+      <w:r>
+        <w:t>digitalWrite</w:t>
+      </w:r>
+      <w:proofErr w:type="spellEnd"/>
+      <w:r>
+        <w:t>(</w:t>
+      </w:r>
+      <w:proofErr w:type="spellStart"/>
+      <w:proofErr w:type="gramEnd"/>
+      <w:r>
+        <w:t>ledPin</w:t>
+      </w:r>
+      <w:proofErr w:type="spellEnd"/>
+      <w:r>
+        <w:t>, HIGH);</w:t>
       </w:r>
     </w:p>
     <w:p>
@@ -328,7 +534,15 @@
         <w:pStyle w:val="Script"/>
       </w:pPr>
       <w:r>
-        <w:t xml:space="preserve">    delay(100);</w:t>
+        <w:t xml:space="preserve">    </w:t>
+      </w:r>
+      <w:proofErr w:type="gramStart"/>
+      <w:r>
+        <w:t>delay(</w:t>
+      </w:r>
+      <w:proofErr w:type="gramEnd"/>
+      <w:r>
+        <w:t>100);</w:t>
       </w:r>
     </w:p>
     <w:p>
@@ -336,7 +550,25 @@
         <w:pStyle w:val="Script"/>
       </w:pPr>
       <w:r>
-        <w:t xml:space="preserve">    digitalWrite(ledPin, LOW);</w:t>
+        <w:t xml:space="preserve">    </w:t>
+      </w:r>
+      <w:proofErr w:type="spellStart"/>
+      <w:proofErr w:type="gramStart"/>
+      <w:r>
+        <w:t>digitalWrite</w:t>
+      </w:r>
+      <w:proofErr w:type="spellEnd"/>
+      <w:r>
+        <w:t>(</w:t>
+      </w:r>
+      <w:proofErr w:type="spellStart"/>
+      <w:proofErr w:type="gramEnd"/>
+      <w:r>
+        <w:t>ledPin</w:t>
+      </w:r>
+      <w:proofErr w:type="spellEnd"/>
+      <w:r>
+        <w:t>, LOW);</w:t>
       </w:r>
     </w:p>
     <w:p>
@@ -349,11 +581,27 @@
       <w:r>
         <w:t xml:space="preserve">    </w:t>
       </w:r>
+      <w:proofErr w:type="spellStart"/>
+      <w:proofErr w:type="gramStart"/>
       <w:r>
         <w:rPr>
           <w:lang w:val="es-ES"/>
         </w:rPr>
-        <w:t>delay(100);</w:t>
+        <w:t>delay</w:t>
+      </w:r>
+      <w:proofErr w:type="spellEnd"/>
+      <w:r>
+        <w:rPr>
+          <w:lang w:val="es-ES"/>
+        </w:rPr>
+        <w:t>(</w:t>
+      </w:r>
+      <w:proofErr w:type="gramEnd"/>
+      <w:r>
+        <w:rPr>
+          <w:lang w:val="es-ES"/>
+        </w:rPr>
+        <w:t>100);</w:t>
       </w:r>
     </w:p>
     <w:p>
@@ -414,7 +662,10 @@
         <w:pStyle w:val="Ttulo3"/>
       </w:pPr>
       <w:r>
-        <w:t>Horas trabajadas: 7</w:t>
+        <w:t xml:space="preserve">Horas trabajadas: </w:t>
+      </w:r>
+      <w:r>
+        <w:t>8</w:t>
       </w:r>
     </w:p>
     <w:p>
@@ -426,40 +677,19 @@
         </w:numPr>
       </w:pPr>
       <w:r>
-        <w:t xml:space="preserve">Añadidos </w:t>
-      </w:r>
-      <w:r>
-        <w:t xml:space="preserve">al Android manifest </w:t>
-      </w:r>
-      <w:r>
-        <w:t xml:space="preserve">los </w:t>
-      </w:r>
-      <w:r>
-        <w:t>permisos Internet</w:t>
-      </w:r>
-      <w:r>
-        <w:t xml:space="preserve"> y</w:t>
+        <w:t>Realizada investigación exhaustiva para sopesar las distintas tecnologí</w:t>
+      </w:r>
+      <w:r>
+        <w:t>as que emplear y cómo realizar las distintas fases del proyecto</w:t>
+      </w:r>
+      <w:r>
+        <w:t>.</w:t>
+      </w:r>
+      <w:r>
+        <w:t xml:space="preserve"> De momento se profundiza en Java (Android), Python (Raspberry Pi) y C++ (Arduino).</w:t>
       </w:r>
       <w:r>
         <w:t xml:space="preserve"> </w:t>
-      </w:r>
-      <w:r>
-        <w:t xml:space="preserve"> </w:t>
-      </w:r>
-      <w:r>
-        <w:t>n</w:t>
-      </w:r>
-      <w:r>
-        <w:t>etwork state</w:t>
-      </w:r>
-      <w:r>
-        <w:t xml:space="preserve"> y </w:t>
-      </w:r>
-      <w:r>
-        <w:t>w</w:t>
-      </w:r>
-      <w:r>
-        <w:t>ake lock</w:t>
       </w:r>
     </w:p>
     <w:p>
@@ -471,13 +701,52 @@
         </w:numPr>
       </w:pPr>
       <w:r>
-        <w:t xml:space="preserve">Añadida propiedad </w:t>
-      </w:r>
-      <w:r>
-        <w:t>keepScreenOn</w:t>
-      </w:r>
-      <w:r>
-        <w:t xml:space="preserve"> a la actividad principal para impedir bloqueo de pantalla</w:t>
+        <w:t xml:space="preserve">Añadidos </w:t>
+      </w:r>
+      <w:r>
+        <w:t>a</w:t>
+      </w:r>
+      <w:r>
+        <w:t>l AndroidM</w:t>
+      </w:r>
+      <w:r>
+        <w:t>anifest</w:t>
+      </w:r>
+      <w:r>
+        <w:t>.xml</w:t>
+      </w:r>
+      <w:r>
+        <w:t xml:space="preserve"> </w:t>
+      </w:r>
+      <w:r>
+        <w:t xml:space="preserve">los </w:t>
+      </w:r>
+      <w:r>
+        <w:t>permisos Internet</w:t>
+      </w:r>
+      <w:r>
+        <w:t xml:space="preserve"> y</w:t>
+      </w:r>
+      <w:r>
+        <w:t xml:space="preserve"> </w:t>
+      </w:r>
+      <w:r>
+        <w:t xml:space="preserve"> </w:t>
+      </w:r>
+      <w:r>
+        <w:t>n</w:t>
+      </w:r>
+      <w:r>
+        <w:t>etwork state</w:t>
+      </w:r>
+      <w:r>
+        <w:t xml:space="preserve"> y </w:t>
+      </w:r>
+      <w:r>
+        <w:t>w</w:t>
+      </w:r>
+      <w:r>
+        <w:t>ake lock</w:t>
       </w:r>
     </w:p>
     <w:p>
@@ -489,6 +758,24 @@
         </w:numPr>
       </w:pPr>
       <w:r>
+        <w:t xml:space="preserve">Añadida propiedad </w:t>
+      </w:r>
+      <w:r>
+        <w:t>keepScreenOn</w:t>
+      </w:r>
+      <w:r>
+        <w:t xml:space="preserve"> a la actividad principal para impedir bloqueo de pantalla</w:t>
+      </w:r>
+    </w:p>
+    <w:p>
+      <w:pPr>
+        <w:pStyle w:val="Prrafodelista"/>
+        <w:numPr>
+          <w:ilvl w:val="0"/>
+          <w:numId w:val="5"/>
+        </w:numPr>
+      </w:pPr>
+      <w:r>
         <w:t>Primera versión de comunicación Android-Raspberry</w:t>
       </w:r>
     </w:p>
@@ -552,6 +839,9 @@
       <w:r>
         <w:t>10</w:t>
       </w:r>
+      <w:r>
+        <w:t>+ (día insano)</w:t>
+      </w:r>
     </w:p>
     <w:p>
       <w:pPr>
@@ -574,8 +864,13 @@
         </w:numPr>
       </w:pPr>
       <w:r>
-        <w:t>Creado repositorio GIT en bitbucket</w:t>
-      </w:r>
+        <w:t xml:space="preserve">Creado repositorio GIT en </w:t>
+      </w:r>
+      <w:proofErr w:type="spellStart"/>
+      <w:r>
+        <w:t>bitbucket</w:t>
+      </w:r>
+      <w:proofErr w:type="spellEnd"/>
     </w:p>
     <w:p>
       <w:pPr>
@@ -775,7 +1070,22 @@
         <w:t xml:space="preserve"> </w:t>
       </w:r>
       <w:r>
-        <w:t xml:space="preserve">A partir del código del taller de robótica, he reescrito la clase GoShield para recibir los parámetros de la placa Arduino y transformarlo en movimiento del motor. Funciona! </w:t>
+        <w:t xml:space="preserve">A partir del código del taller de robótica, he reescrito la clase GoShield para recibir los parámetros de la placa Arduino y transformarlo en movimiento del motor. </w:t>
+      </w:r>
+      <w:r>
+        <w:rPr>
+          <w:b/>
+        </w:rPr>
+        <w:t>¡</w:t>
+      </w:r>
+      <w:r>
+        <w:rPr>
+          <w:b/>
+        </w:rPr>
+        <w:t>Funciona!</w:t>
+      </w:r>
+      <w:r>
+        <w:t xml:space="preserve"> </w:t>
       </w:r>
     </w:p>
     <w:p>
@@ -805,7 +1115,7 @@
         <w:pStyle w:val="Ttulo3"/>
       </w:pPr>
       <w:r>
-        <w:t>3 horitas</w:t>
+        <w:t>Horas trabajadas: 4</w:t>
       </w:r>
     </w:p>
     <w:p>
@@ -886,7 +1196,31 @@
         </w:numPr>
       </w:pPr>
       <w:r>
-        <w:t>Interpreta los comandos con un switch. Cuando recibe el comando 0 para. Con el comando 1 se mueve: Move(speed, balance);</w:t>
+        <w:t xml:space="preserve">Interpreta los comandos con un </w:t>
+      </w:r>
+      <w:proofErr w:type="spellStart"/>
+      <w:r>
+        <w:t>switch</w:t>
+      </w:r>
+      <w:proofErr w:type="spellEnd"/>
+      <w:r>
+        <w:t xml:space="preserve">. Cuando recibe el comando 0 para. Con el comando 1 se mueve: </w:t>
+      </w:r>
+      <w:proofErr w:type="spellStart"/>
+      <w:r>
+        <w:t>Move</w:t>
+      </w:r>
+      <w:proofErr w:type="spellEnd"/>
+      <w:r>
+        <w:t>(</w:t>
+      </w:r>
+      <w:proofErr w:type="spellStart"/>
+      <w:r>
+        <w:t>speed</w:t>
+      </w:r>
+      <w:proofErr w:type="spellEnd"/>
+      <w:r>
+        <w:t>, balance);</w:t>
       </w:r>
     </w:p>
     <w:p>
@@ -930,7 +1264,38 @@
         <w:pStyle w:val="Ttulo2"/>
       </w:pPr>
       <w:r>
-        <w:t>2 de octubre</w:t>
+        <w:t>1 de octubre</w:t>
+      </w:r>
+    </w:p>
+    <w:p>
+      <w:pPr>
+        <w:pStyle w:val="Prrafodelista"/>
+        <w:numPr>
+          <w:ilvl w:val="0"/>
+          <w:numId w:val="17"/>
+        </w:numPr>
+      </w:pPr>
+      <w:r>
+        <w:t xml:space="preserve">Grabado video demostración: </w:t>
+      </w:r>
+      <w:hyperlink r:id="rId5" w:history="1">
+        <w:r>
+          <w:rPr>
+            <w:rStyle w:val="Hipervnculo"/>
+          </w:rPr>
+          <w:t>http://www.youtube.com/watch?v=Fz93w9QeBjI</w:t>
+        </w:r>
+      </w:hyperlink>
+    </w:p>
+    <w:p>
+      <w:pPr>
+        <w:pStyle w:val="Ttulo2"/>
+      </w:pPr>
+      <w:r>
+        <w:t xml:space="preserve">2 de </w:t>
+      </w:r>
+      <w:r>
+        <w:t>octubre</w:t>
       </w:r>
     </w:p>
     <w:p>
@@ -938,7 +1303,7 @@
         <w:pStyle w:val="Ttulo3"/>
       </w:pPr>
       <w:r>
-        <w:t>Horas trabajadas: 3</w:t>
+        <w:t>Horas trabajadas: 4</w:t>
       </w:r>
     </w:p>
     <w:p>
@@ -1000,9 +1365,11 @@
       <w:r>
         <w:t xml:space="preserve">Creado servicio </w:t>
       </w:r>
+      <w:proofErr w:type="spellStart"/>
       <w:r>
         <w:t>robotManager</w:t>
       </w:r>
+      <w:proofErr w:type="spellEnd"/>
       <w:r>
         <w:t xml:space="preserve"> que arranca el servidor al iniciar la Raspberry</w:t>
       </w:r>
@@ -1022,10 +1389,16 @@
         <w:t>Otro intento de ad-hoc. Esta vez he conseguido la red, pero no que le llegue la mandanga al robot</w:t>
       </w:r>
       <w:r>
-        <w:t xml:space="preserve">. Me puedo conectar por ssh, pero tarda mucho en iniciar sesión ¿? </w:t>
-      </w:r>
-      <w:bookmarkStart w:id="0" w:name="_GoBack"/>
-      <w:bookmarkEnd w:id="0"/>
+        <w:t xml:space="preserve">. Me puedo conectar por </w:t>
+      </w:r>
+      <w:proofErr w:type="spellStart"/>
+      <w:r>
+        <w:t>ssh</w:t>
+      </w:r>
+      <w:proofErr w:type="spellEnd"/>
+      <w:r>
+        <w:t xml:space="preserve">, pero tarda mucho en iniciar sesión ¿? </w:t>
+      </w:r>
     </w:p>
     <w:p>
       <w:pPr>
@@ -1041,7 +1414,7 @@
       <w:r>
         <w:t xml:space="preserve"> </w:t>
       </w:r>
-      <w:hyperlink r:id="rId5" w:history="1">
+      <w:hyperlink r:id="rId6" w:history="1">
         <w:r>
           <w:rPr>
             <w:rStyle w:val="Hipervnculo"/>
@@ -1052,9 +1425,898 @@
     </w:p>
     <w:p>
       <w:pPr>
-        <w:pStyle w:val="Prrafodelista"/>
-        <w:ind w:left="1440"/>
-      </w:pPr>
+        <w:rPr>
+          <w:rFonts w:asciiTheme="majorHAnsi" w:eastAsiaTheme="majorEastAsia" w:hAnsiTheme="majorHAnsi" w:cstheme="majorBidi"/>
+          <w:color w:val="2E74B5" w:themeColor="accent1" w:themeShade="BF"/>
+          <w:sz w:val="26"/>
+          <w:szCs w:val="26"/>
+        </w:rPr>
+      </w:pPr>
+      <w:r>
+        <w:br w:type="page"/>
+      </w:r>
+    </w:p>
+    <w:p>
+      <w:pPr>
+        <w:pStyle w:val="Ttulo2"/>
+      </w:pPr>
+      <w:r>
+        <w:lastRenderedPageBreak/>
+        <w:t xml:space="preserve">9 </w:t>
+      </w:r>
+      <w:r>
+        <w:t xml:space="preserve">y 10 </w:t>
+      </w:r>
+      <w:r>
+        <w:t xml:space="preserve">de </w:t>
+      </w:r>
+      <w:r>
+        <w:t>octubre</w:t>
+      </w:r>
+    </w:p>
+    <w:p>
+      <w:pPr>
+        <w:pStyle w:val="Ttulo3"/>
+      </w:pPr>
+      <w:r>
+        <w:t>Horas trabajadas: 8</w:t>
+      </w:r>
+    </w:p>
+    <w:p>
+      <w:pPr>
+        <w:pStyle w:val="Ttulo4"/>
+      </w:pPr>
+      <w:r>
+        <w:t>Objetivo</w:t>
+      </w:r>
+      <w:r>
+        <w:t xml:space="preserve"> de la sesión: </w:t>
+      </w:r>
+      <w:r>
+        <w:t>Organización, c</w:t>
+      </w:r>
+      <w:r>
+        <w:t>onceptualización,</w:t>
+      </w:r>
+      <w:r>
+        <w:t xml:space="preserve"> testeo</w:t>
+      </w:r>
+      <w:r>
+        <w:t xml:space="preserve"> y detección de errores</w:t>
+      </w:r>
+      <w:r>
+        <w:t>.</w:t>
+      </w:r>
+      <w:r>
+        <w:t xml:space="preserve"> </w:t>
+      </w:r>
+    </w:p>
+    <w:p>
+      <w:pPr>
+        <w:pStyle w:val="Prrafodelista"/>
+        <w:numPr>
+          <w:ilvl w:val="0"/>
+          <w:numId w:val="10"/>
+        </w:numPr>
+      </w:pPr>
+      <w:r>
+        <w:t>Montaje</w:t>
+      </w:r>
+    </w:p>
+    <w:p>
+      <w:pPr>
+        <w:pStyle w:val="Prrafodelista"/>
+        <w:numPr>
+          <w:ilvl w:val="1"/>
+          <w:numId w:val="10"/>
+        </w:numPr>
+      </w:pPr>
+      <w:r>
+        <w:t xml:space="preserve">Ahora el robot se puede mover de forma independiente, gracias a la incorporación de las pilas y el cableado para alimentar </w:t>
+      </w:r>
+      <w:r>
+        <w:t>todos los elementos</w:t>
+      </w:r>
+      <w:r>
+        <w:t>.</w:t>
+      </w:r>
+      <w:r>
+        <w:t xml:space="preserve"> </w:t>
+      </w:r>
+    </w:p>
+    <w:p>
+      <w:pPr>
+        <w:pStyle w:val="Prrafodelista"/>
+        <w:numPr>
+          <w:ilvl w:val="2"/>
+          <w:numId w:val="10"/>
+        </w:numPr>
+      </w:pPr>
+      <w:r>
+        <w:t xml:space="preserve">Video demostración: </w:t>
+      </w:r>
+      <w:hyperlink r:id="rId7" w:history="1">
+        <w:r>
+          <w:rPr>
+            <w:rStyle w:val="Hipervnculo"/>
+          </w:rPr>
+          <w:t>http://www.youtube.com/watch?v=RlNEMqJr_3E</w:t>
+        </w:r>
+      </w:hyperlink>
+    </w:p>
+    <w:p>
+      <w:pPr>
+        <w:pStyle w:val="Prrafodelista"/>
+        <w:numPr>
+          <w:ilvl w:val="1"/>
+          <w:numId w:val="10"/>
+        </w:numPr>
+      </w:pPr>
+      <w:r>
+        <w:t>Comenzado el diseño en 3D para el montaje de la parte frontal, que sostendrá la cámara y el parachoques frontal.</w:t>
+      </w:r>
+    </w:p>
+    <w:p>
+      <w:pPr>
+        <w:pStyle w:val="Prrafodelista"/>
+        <w:numPr>
+          <w:ilvl w:val="2"/>
+          <w:numId w:val="10"/>
+        </w:numPr>
+      </w:pPr>
+      <w:r>
+        <w:t xml:space="preserve">Fichero de partida </w:t>
+      </w:r>
+      <w:hyperlink r:id="rId8" w:history="1">
+        <w:r>
+          <w:rPr>
+            <w:rStyle w:val="Hipervnculo"/>
+          </w:rPr>
+          <w:t>http://www.thingiverse.com/thing:128617</w:t>
+        </w:r>
+      </w:hyperlink>
+    </w:p>
+    <w:p>
+      <w:pPr>
+        <w:pStyle w:val="Prrafodelista"/>
+        <w:numPr>
+          <w:ilvl w:val="0"/>
+          <w:numId w:val="10"/>
+        </w:numPr>
+      </w:pPr>
+      <w:r>
+        <w:t>Arduino</w:t>
+      </w:r>
+    </w:p>
+    <w:p>
+      <w:pPr>
+        <w:pStyle w:val="Prrafodelista"/>
+        <w:numPr>
+          <w:ilvl w:val="1"/>
+          <w:numId w:val="10"/>
+        </w:numPr>
+      </w:pPr>
+      <w:r>
+        <w:t xml:space="preserve">Detectados unos errores en el constructor de la clase GoShield. Define como elementos de entrada unos elementos de salida. Luego se </w:t>
+      </w:r>
+      <w:r>
+        <w:t>sobrescribe</w:t>
+      </w:r>
+      <w:r>
+        <w:t xml:space="preserve"> como entrada, por lo que todo queda en orden, aunque hay que corregirlo.</w:t>
+      </w:r>
+    </w:p>
+    <w:p>
+      <w:pPr>
+        <w:pStyle w:val="Prrafodelista"/>
+        <w:numPr>
+          <w:ilvl w:val="1"/>
+          <w:numId w:val="10"/>
+        </w:numPr>
+      </w:pPr>
+      <w:r>
+        <w:t xml:space="preserve">Se debe reestructurar el fichero </w:t>
+      </w:r>
+      <w:proofErr w:type="spellStart"/>
+      <w:r>
+        <w:t>Types.h</w:t>
+      </w:r>
+      <w:proofErr w:type="spellEnd"/>
+      <w:r>
+        <w:t xml:space="preserve"> eliminando las variables que cuentan el número de elementos de entrada</w:t>
+      </w:r>
+      <w:r>
+        <w:t xml:space="preserve"> y de salida</w:t>
+      </w:r>
+      <w:r>
+        <w:t>, para hacerlo directamente con respecto a la longitud del vector que los define.</w:t>
+      </w:r>
+    </w:p>
+    <w:p>
+      <w:pPr>
+        <w:pStyle w:val="Prrafodelista"/>
+        <w:numPr>
+          <w:ilvl w:val="0"/>
+          <w:numId w:val="10"/>
+        </w:numPr>
+      </w:pPr>
+      <w:r>
+        <w:t>Android</w:t>
+      </w:r>
+    </w:p>
+    <w:p>
+      <w:pPr>
+        <w:pStyle w:val="Prrafodelista"/>
+        <w:numPr>
+          <w:ilvl w:val="1"/>
+          <w:numId w:val="10"/>
+        </w:numPr>
+      </w:pPr>
+      <w:r>
+        <w:t>Detectado fallo al suspender/restaurar la aplicación. En algunos casos sigue emitiendo señales de coordenadas cuando no debería</w:t>
+      </w:r>
+      <w:r>
+        <w:t xml:space="preserve"> hacerlo</w:t>
+      </w:r>
+      <w:r>
+        <w:t xml:space="preserve">. </w:t>
+      </w:r>
+    </w:p>
+    <w:p>
+      <w:pPr>
+        <w:pStyle w:val="Prrafodelista"/>
+        <w:numPr>
+          <w:ilvl w:val="0"/>
+          <w:numId w:val="10"/>
+        </w:numPr>
+      </w:pPr>
+      <w:r>
+        <w:t>Raspberry</w:t>
+      </w:r>
+    </w:p>
+    <w:p>
+      <w:pPr>
+        <w:pStyle w:val="Prrafodelista"/>
+        <w:numPr>
+          <w:ilvl w:val="1"/>
+          <w:numId w:val="10"/>
+        </w:numPr>
+      </w:pPr>
+      <w:r>
+        <w:t>Más intentos del punto de acceso WiFi.</w:t>
+      </w:r>
+      <w:r>
+        <w:t xml:space="preserve"> </w:t>
+      </w:r>
+      <w:r>
+        <w:t>Parece que ya empieza a ir</w:t>
+      </w:r>
+    </w:p>
+    <w:p>
+      <w:pPr>
+        <w:pStyle w:val="Prrafodelista"/>
+        <w:numPr>
+          <w:ilvl w:val="2"/>
+          <w:numId w:val="10"/>
+        </w:numPr>
+      </w:pPr>
+      <w:r>
+        <w:t>NO funciona cuando ejecuto:</w:t>
+      </w:r>
+    </w:p>
+    <w:p>
+      <w:pPr>
+        <w:pStyle w:val="Script"/>
+        <w:numPr>
+          <w:ilvl w:val="3"/>
+          <w:numId w:val="10"/>
+        </w:numPr>
+        <w:rPr>
+          <w:lang w:val="es-ES"/>
+        </w:rPr>
+      </w:pPr>
+      <w:proofErr w:type="spellStart"/>
+      <w:r>
+        <w:rPr>
+          <w:lang w:val="es-ES"/>
+        </w:rPr>
+        <w:t>update-rc.d</w:t>
+      </w:r>
+      <w:proofErr w:type="spellEnd"/>
+      <w:r>
+        <w:rPr>
+          <w:lang w:val="es-ES"/>
+        </w:rPr>
+        <w:t xml:space="preserve"> </w:t>
+      </w:r>
+      <w:proofErr w:type="spellStart"/>
+      <w:r>
+        <w:rPr>
+          <w:rStyle w:val="ScriptCar"/>
+          <w:lang w:val="es-ES"/>
+        </w:rPr>
+        <w:t>hostapd</w:t>
+      </w:r>
+      <w:proofErr w:type="spellEnd"/>
+      <w:r>
+        <w:rPr>
+          <w:rStyle w:val="ScriptCar"/>
+          <w:lang w:val="es-ES"/>
+        </w:rPr>
+        <w:t xml:space="preserve"> defaults</w:t>
+      </w:r>
+      <w:r>
+        <w:rPr>
+          <w:rStyle w:val="ScriptCar"/>
+          <w:lang w:val="es-ES"/>
+        </w:rPr>
+        <w:br/>
+      </w:r>
+      <w:proofErr w:type="spellStart"/>
+      <w:r>
+        <w:rPr>
+          <w:rStyle w:val="ScriptCar"/>
+          <w:lang w:val="es-ES"/>
+        </w:rPr>
+        <w:t>update-rc.d</w:t>
+      </w:r>
+      <w:proofErr w:type="spellEnd"/>
+      <w:r>
+        <w:rPr>
+          <w:rStyle w:val="ScriptCar"/>
+          <w:lang w:val="es-ES"/>
+        </w:rPr>
+        <w:t xml:space="preserve"> </w:t>
+      </w:r>
+      <w:proofErr w:type="spellStart"/>
+      <w:r>
+        <w:rPr>
+          <w:rStyle w:val="ScriptCar"/>
+          <w:lang w:val="es-ES"/>
+        </w:rPr>
+        <w:t>udhcpd</w:t>
+      </w:r>
+      <w:proofErr w:type="spellEnd"/>
+      <w:r>
+        <w:rPr>
+          <w:rStyle w:val="ScriptCar"/>
+          <w:lang w:val="es-ES"/>
+        </w:rPr>
+        <w:t xml:space="preserve"> defaults </w:t>
+      </w:r>
+      <w:r>
+        <w:rPr>
+          <w:rStyle w:val="ScriptCar"/>
+          <w:lang w:val="es-ES"/>
+        </w:rPr>
+        <w:br/>
+      </w:r>
+      <w:proofErr w:type="spellStart"/>
+      <w:r>
+        <w:rPr>
+          <w:rStyle w:val="ScriptCar"/>
+          <w:lang w:val="es-ES"/>
+        </w:rPr>
+        <w:t>update-rc.d</w:t>
+      </w:r>
+      <w:proofErr w:type="spellEnd"/>
+      <w:r>
+        <w:rPr>
+          <w:rStyle w:val="ScriptCar"/>
+          <w:lang w:val="es-ES"/>
+        </w:rPr>
+        <w:t xml:space="preserve"> </w:t>
+      </w:r>
+      <w:proofErr w:type="spellStart"/>
+      <w:r>
+        <w:rPr>
+          <w:rStyle w:val="ScriptCar"/>
+          <w:lang w:val="es-ES"/>
+        </w:rPr>
+        <w:t>robotManager</w:t>
+      </w:r>
+      <w:proofErr w:type="spellEnd"/>
+      <w:r>
+        <w:rPr>
+          <w:lang w:val="es-ES"/>
+        </w:rPr>
+        <w:t xml:space="preserve"> defaults</w:t>
+      </w:r>
+    </w:p>
+    <w:p>
+      <w:pPr>
+        <w:pStyle w:val="Prrafodelista"/>
+        <w:numPr>
+          <w:ilvl w:val="4"/>
+          <w:numId w:val="10"/>
+        </w:numPr>
+      </w:pPr>
+      <w:r>
+        <w:t xml:space="preserve">Yo creo que es por el </w:t>
+      </w:r>
+      <w:r>
+        <w:t>orden</w:t>
+      </w:r>
+      <w:r>
+        <w:t xml:space="preserve"> de las cosas. Necesito poner </w:t>
+      </w:r>
+      <w:proofErr w:type="spellStart"/>
+      <w:r>
+        <w:t>requires</w:t>
+      </w:r>
+      <w:proofErr w:type="spellEnd"/>
+      <w:r>
+        <w:t xml:space="preserve"> en </w:t>
+      </w:r>
+      <w:proofErr w:type="spellStart"/>
+      <w:r>
+        <w:t>etc</w:t>
+      </w:r>
+      <w:proofErr w:type="spellEnd"/>
+      <w:r>
+        <w:t>/</w:t>
+      </w:r>
+      <w:proofErr w:type="spellStart"/>
+      <w:r>
+        <w:t>init.d</w:t>
+      </w:r>
+      <w:proofErr w:type="spellEnd"/>
+      <w:r>
+        <w:t>/</w:t>
+      </w:r>
+      <w:proofErr w:type="spellStart"/>
+      <w:r>
+        <w:t>robotManager</w:t>
+      </w:r>
+      <w:proofErr w:type="spellEnd"/>
+      <w:r>
+        <w:t xml:space="preserve">. Que necesite tener </w:t>
+      </w:r>
+      <w:proofErr w:type="spellStart"/>
+      <w:r>
+        <w:t>hostapd</w:t>
+      </w:r>
+      <w:proofErr w:type="spellEnd"/>
+      <w:r>
+        <w:t xml:space="preserve"> activado, </w:t>
+      </w:r>
+      <w:proofErr w:type="spellStart"/>
+      <w:r>
+        <w:t>udhcpd</w:t>
+      </w:r>
+      <w:proofErr w:type="spellEnd"/>
+      <w:r>
+        <w:t xml:space="preserve"> activado (de forma secuencial, no antes de </w:t>
+      </w:r>
+      <w:proofErr w:type="spellStart"/>
+      <w:r>
+        <w:t>hostapd</w:t>
+      </w:r>
+      <w:proofErr w:type="spellEnd"/>
+      <w:r>
+        <w:t xml:space="preserve">) y una </w:t>
+      </w:r>
+      <w:proofErr w:type="spellStart"/>
+      <w:r>
+        <w:t>ip</w:t>
+      </w:r>
+      <w:proofErr w:type="spellEnd"/>
+      <w:r>
+        <w:t xml:space="preserve"> configurada, y una vez tenga una </w:t>
+      </w:r>
+      <w:proofErr w:type="spellStart"/>
+      <w:r>
+        <w:t>ip</w:t>
+      </w:r>
+      <w:proofErr w:type="spellEnd"/>
+      <w:r>
+        <w:t xml:space="preserve"> en mi propia red ejecuto el script de </w:t>
+      </w:r>
+      <w:r>
+        <w:t>Python.</w:t>
+      </w:r>
+    </w:p>
+    <w:p>
+      <w:pPr>
+        <w:pStyle w:val="Prrafodelista"/>
+        <w:numPr>
+          <w:ilvl w:val="2"/>
+          <w:numId w:val="10"/>
+        </w:numPr>
+      </w:pPr>
+      <w:r>
+        <w:t>Funciona a veces cuando ejecuto:</w:t>
+      </w:r>
+    </w:p>
+    <w:p>
+      <w:pPr>
+        <w:pStyle w:val="Prrafodelista"/>
+        <w:numPr>
+          <w:ilvl w:val="3"/>
+          <w:numId w:val="10"/>
+        </w:numPr>
+      </w:pPr>
+      <w:proofErr w:type="spellStart"/>
+      <w:r>
+        <w:t>update-rc.d</w:t>
+      </w:r>
+      <w:proofErr w:type="spellEnd"/>
+      <w:r>
+        <w:t xml:space="preserve"> </w:t>
+      </w:r>
+      <w:proofErr w:type="spellStart"/>
+      <w:r>
+        <w:t>robotManager</w:t>
+      </w:r>
+      <w:proofErr w:type="spellEnd"/>
+      <w:r>
+        <w:t xml:space="preserve"> defaults</w:t>
+      </w:r>
+    </w:p>
+    <w:p>
+      <w:pPr>
+        <w:pStyle w:val="Prrafodelista"/>
+        <w:numPr>
+          <w:ilvl w:val="4"/>
+          <w:numId w:val="10"/>
+        </w:numPr>
+      </w:pPr>
+      <w:r>
+        <w:t xml:space="preserve">…y dentro de </w:t>
+      </w:r>
+      <w:proofErr w:type="spellStart"/>
+      <w:r>
+        <w:t>etc</w:t>
+      </w:r>
+      <w:proofErr w:type="spellEnd"/>
+      <w:r>
+        <w:t>/</w:t>
+      </w:r>
+      <w:proofErr w:type="spellStart"/>
+      <w:r>
+        <w:t>init.d</w:t>
+      </w:r>
+      <w:proofErr w:type="spellEnd"/>
+      <w:r>
+        <w:t>/</w:t>
+      </w:r>
+      <w:proofErr w:type="spellStart"/>
+      <w:r>
+        <w:t>robotManager</w:t>
+      </w:r>
+      <w:proofErr w:type="spellEnd"/>
+      <w:r>
+        <w:t xml:space="preserve"> hago:</w:t>
+      </w:r>
+    </w:p>
+    <w:p>
+      <w:pPr>
+        <w:pStyle w:val="Script"/>
+        <w:numPr>
+          <w:ilvl w:val="4"/>
+          <w:numId w:val="10"/>
+        </w:numPr>
+      </w:pPr>
+      <w:r>
+        <w:t xml:space="preserve">service </w:t>
+      </w:r>
+      <w:proofErr w:type="spellStart"/>
+      <w:r>
+        <w:t>hostapd</w:t>
+      </w:r>
+      <w:proofErr w:type="spellEnd"/>
+      <w:r>
+        <w:t xml:space="preserve"> start</w:t>
+      </w:r>
+      <w:r>
+        <w:br/>
+        <w:t xml:space="preserve">service </w:t>
+      </w:r>
+      <w:proofErr w:type="spellStart"/>
+      <w:r>
+        <w:t>udhcpd</w:t>
+      </w:r>
+      <w:proofErr w:type="spellEnd"/>
+      <w:r>
+        <w:t xml:space="preserve"> start</w:t>
+      </w:r>
+      <w:r>
+        <w:br/>
+        <w:t>sleep 3</w:t>
+      </w:r>
+      <w:r>
+        <w:br/>
+      </w:r>
+      <w:r>
+        <w:t>python2.7 /home/pi/server/server.py  &amp;</w:t>
+      </w:r>
+    </w:p>
+    <w:p>
+      <w:pPr>
+        <w:pStyle w:val="Script"/>
+      </w:pPr>
+    </w:p>
+    <w:p>
+      <w:pPr>
+        <w:pStyle w:val="Prrafodelista"/>
+        <w:numPr>
+          <w:ilvl w:val="2"/>
+          <w:numId w:val="10"/>
+        </w:numPr>
+      </w:pPr>
+      <w:r>
+        <w:rPr>
+          <w:b/>
+        </w:rPr>
+        <w:t>FUNCIONA</w:t>
+      </w:r>
+      <w:r>
+        <w:rPr>
+          <w:b/>
+        </w:rPr>
+        <w:t xml:space="preserve"> CUANDO ESTÁ CONECTADO EL HDMI ¿!?!!?!</w:t>
+      </w:r>
+      <w:r>
+        <w:t xml:space="preserve"> p</w:t>
+      </w:r>
+      <w:r>
+        <w:t xml:space="preserve">oniendo esto mismo </w:t>
+      </w:r>
+      <w:r>
+        <w:t>al final de</w:t>
+      </w:r>
+      <w:r>
+        <w:t xml:space="preserve"> /</w:t>
+      </w:r>
+      <w:proofErr w:type="spellStart"/>
+      <w:r>
+        <w:t>etc</w:t>
+      </w:r>
+      <w:proofErr w:type="spellEnd"/>
+      <w:r>
+        <w:t>/</w:t>
+      </w:r>
+      <w:proofErr w:type="spellStart"/>
+      <w:r>
+        <w:t>rc.local</w:t>
+      </w:r>
+      <w:proofErr w:type="spellEnd"/>
+      <w:r>
+        <w:t>:</w:t>
+      </w:r>
+    </w:p>
+    <w:p>
+      <w:pPr>
+        <w:pStyle w:val="Prrafodelista"/>
+        <w:numPr>
+          <w:ilvl w:val="3"/>
+          <w:numId w:val="10"/>
+        </w:numPr>
+      </w:pPr>
+      <w:r>
+        <w:t>E</w:t>
+      </w:r>
+      <w:r>
+        <w:t>s necesario hacer primero:</w:t>
+      </w:r>
+      <w:r>
+        <w:br/>
+      </w:r>
+      <w:r>
+        <w:rPr>
+          <w:rStyle w:val="ScriptCar"/>
+          <w:lang w:val="es-ES"/>
+        </w:rPr>
+        <w:t xml:space="preserve">sudo </w:t>
+      </w:r>
+      <w:proofErr w:type="spellStart"/>
+      <w:r>
+        <w:rPr>
+          <w:rStyle w:val="ScriptCar"/>
+          <w:lang w:val="es-ES"/>
+        </w:rPr>
+        <w:t>update-rc.d</w:t>
+      </w:r>
+      <w:proofErr w:type="spellEnd"/>
+      <w:r>
+        <w:rPr>
+          <w:rStyle w:val="ScriptCar"/>
+          <w:lang w:val="es-ES"/>
+        </w:rPr>
+        <w:t xml:space="preserve"> </w:t>
+      </w:r>
+      <w:proofErr w:type="spellStart"/>
+      <w:r>
+        <w:rPr>
+          <w:rStyle w:val="ScriptCar"/>
+          <w:lang w:val="es-ES"/>
+        </w:rPr>
+        <w:t>hostapd</w:t>
+      </w:r>
+      <w:proofErr w:type="spellEnd"/>
+      <w:r>
+        <w:rPr>
+          <w:rStyle w:val="ScriptCar"/>
+          <w:lang w:val="es-ES"/>
+        </w:rPr>
+        <w:t xml:space="preserve">, </w:t>
+      </w:r>
+      <w:proofErr w:type="spellStart"/>
+      <w:r>
+        <w:rPr>
+          <w:rStyle w:val="ScriptCar"/>
+          <w:lang w:val="es-ES"/>
+        </w:rPr>
+        <w:t>udhcpd</w:t>
+      </w:r>
+      <w:proofErr w:type="spellEnd"/>
+      <w:r>
+        <w:rPr>
+          <w:rStyle w:val="ScriptCar"/>
+          <w:lang w:val="es-ES"/>
+        </w:rPr>
+        <w:t xml:space="preserve"> y </w:t>
+      </w:r>
+      <w:proofErr w:type="spellStart"/>
+      <w:r>
+        <w:rPr>
+          <w:rStyle w:val="ScriptCar"/>
+          <w:lang w:val="es-ES"/>
+        </w:rPr>
+        <w:t>robotManager</w:t>
+      </w:r>
+      <w:proofErr w:type="spellEnd"/>
+      <w:r>
+        <w:rPr>
+          <w:rStyle w:val="ScriptCar"/>
+          <w:lang w:val="es-ES"/>
+        </w:rPr>
+        <w:t xml:space="preserve"> </w:t>
+      </w:r>
+      <w:proofErr w:type="spellStart"/>
+      <w:r>
+        <w:rPr>
+          <w:rStyle w:val="ScriptCar"/>
+          <w:lang w:val="es-ES"/>
+        </w:rPr>
+        <w:t>remove</w:t>
+      </w:r>
+      <w:proofErr w:type="spellEnd"/>
+    </w:p>
+    <w:p>
+      <w:pPr>
+        <w:pStyle w:val="Script"/>
+        <w:numPr>
+          <w:ilvl w:val="3"/>
+          <w:numId w:val="10"/>
+        </w:numPr>
+      </w:pPr>
+      <w:r>
+        <w:lastRenderedPageBreak/>
+        <w:t xml:space="preserve">service </w:t>
+      </w:r>
+      <w:proofErr w:type="spellStart"/>
+      <w:r>
+        <w:t>hostapd</w:t>
+      </w:r>
+      <w:proofErr w:type="spellEnd"/>
+      <w:r>
+        <w:t xml:space="preserve"> start</w:t>
+      </w:r>
+      <w:r>
+        <w:br/>
+        <w:t xml:space="preserve">service </w:t>
+      </w:r>
+      <w:proofErr w:type="spellStart"/>
+      <w:r>
+        <w:t>udhcpd</w:t>
+      </w:r>
+      <w:proofErr w:type="spellEnd"/>
+      <w:r>
+        <w:t xml:space="preserve"> start</w:t>
+      </w:r>
+      <w:r>
+        <w:br/>
+        <w:t>python2.7 /home/pi/server/server.py  &amp;</w:t>
+      </w:r>
+    </w:p>
+    <w:p>
+      <w:pPr>
+        <w:pStyle w:val="Prrafodelista"/>
+        <w:numPr>
+          <w:ilvl w:val="0"/>
+          <w:numId w:val="10"/>
+        </w:numPr>
+      </w:pPr>
+      <w:r>
+        <w:t>General</w:t>
+      </w:r>
+    </w:p>
+    <w:p>
+      <w:pPr>
+        <w:pStyle w:val="Prrafodelista"/>
+        <w:numPr>
+          <w:ilvl w:val="1"/>
+          <w:numId w:val="10"/>
+        </w:numPr>
+      </w:pPr>
+      <w:r>
+        <w:t>Creado documento de objetivos y conceptos. En él se explican los objetivos a cumplir de forma bimensual (octubre, diciembre y febrero) y una larga lista de ideas que realizar una vez alcanzados los objetivos, es decir, después de febrero.</w:t>
+      </w:r>
+    </w:p>
+    <w:p>
+      <w:pPr>
+        <w:pStyle w:val="Ttulo2"/>
+      </w:pPr>
+      <w:r>
+        <w:t>11 de octubre</w:t>
+      </w:r>
+    </w:p>
+    <w:p>
+      <w:pPr>
+        <w:pStyle w:val="Ttulo3"/>
+      </w:pPr>
+      <w:r>
+        <w:t>Horas trabajadas: 5</w:t>
+      </w:r>
+    </w:p>
+    <w:p>
+      <w:pPr>
+        <w:pStyle w:val="Prrafodelista"/>
+        <w:numPr>
+          <w:ilvl w:val="0"/>
+          <w:numId w:val="18"/>
+        </w:numPr>
+      </w:pPr>
+      <w:r>
+        <w:t>Raspberry</w:t>
+      </w:r>
+    </w:p>
+    <w:p>
+      <w:pPr>
+        <w:pStyle w:val="Prrafodelista"/>
+        <w:numPr>
+          <w:ilvl w:val="1"/>
+          <w:numId w:val="18"/>
+        </w:numPr>
+      </w:pPr>
+      <w:r>
+        <w:t xml:space="preserve">He acabado desquiciado con el punto de acceso </w:t>
+      </w:r>
+      <w:proofErr w:type="spellStart"/>
+      <w:r>
+        <w:t>wifi</w:t>
+      </w:r>
+      <w:proofErr w:type="spellEnd"/>
+      <w:r>
+        <w:t xml:space="preserve">. He probado a usar </w:t>
+      </w:r>
+      <w:proofErr w:type="spellStart"/>
+      <w:r>
+        <w:t>isc</w:t>
+      </w:r>
+      <w:proofErr w:type="spellEnd"/>
+      <w:r>
+        <w:t>-</w:t>
+      </w:r>
+      <w:proofErr w:type="spellStart"/>
+      <w:r>
+        <w:t>dhcp</w:t>
+      </w:r>
+      <w:proofErr w:type="spellEnd"/>
+      <w:r>
+        <w:t xml:space="preserve">-server en lugar de </w:t>
+      </w:r>
+      <w:proofErr w:type="spellStart"/>
+      <w:r>
+        <w:t>udhcpd</w:t>
+      </w:r>
+      <w:proofErr w:type="spellEnd"/>
+      <w:r>
+        <w:t>. No funciona. Llevo 5 horas con esto. Me rindo.</w:t>
+      </w:r>
+      <w:bookmarkStart w:id="0" w:name="_GoBack"/>
+      <w:bookmarkEnd w:id="0"/>
     </w:p>
     <w:sectPr>
       <w:pgSz w:w="11906" w:h="16838"/>
@@ -1182,6 +2444,119 @@
     </w:lvl>
   </w:abstractNum>
   <w:abstractNum w:abstractNumId="1">
+    <w:nsid w:val="12FF7851"/>
+    <w:multiLevelType w:val="hybridMultilevel"/>
+    <w:tmpl w:val="FA80B6FE"/>
+    <w:lvl w:ilvl="0" w:tplc="0C0A0001">
+      <w:start w:val="1"/>
+      <w:numFmt w:val="bullet"/>
+      <w:lvlText w:val=""/>
+      <w:lvlJc w:val="left"/>
+      <w:pPr>
+        <w:ind w:left="720" w:hanging="360"/>
+      </w:pPr>
+      <w:rPr>
+        <w:rFonts w:ascii="Symbol" w:hAnsi="Symbol" w:hint="default"/>
+      </w:rPr>
+    </w:lvl>
+    <w:lvl w:ilvl="1" w:tplc="0C0A0003" w:tentative="1">
+      <w:start w:val="1"/>
+      <w:numFmt w:val="bullet"/>
+      <w:lvlText w:val="o"/>
+      <w:lvlJc w:val="left"/>
+      <w:pPr>
+        <w:ind w:left="1440" w:hanging="360"/>
+      </w:pPr>
+      <w:rPr>
+        <w:rFonts w:ascii="Courier New" w:hAnsi="Courier New" w:cs="Courier New" w:hint="default"/>
+      </w:rPr>
+    </w:lvl>
+    <w:lvl w:ilvl="2" w:tplc="0C0A0005" w:tentative="1">
+      <w:start w:val="1"/>
+      <w:numFmt w:val="bullet"/>
+      <w:lvlText w:val=""/>
+      <w:lvlJc w:val="left"/>
+      <w:pPr>
+        <w:ind w:left="2160" w:hanging="360"/>
+      </w:pPr>
+      <w:rPr>
+        <w:rFonts w:ascii="Wingdings" w:hAnsi="Wingdings" w:hint="default"/>
+      </w:rPr>
+    </w:lvl>
+    <w:lvl w:ilvl="3" w:tplc="0C0A0001" w:tentative="1">
+      <w:start w:val="1"/>
+      <w:numFmt w:val="bullet"/>
+      <w:lvlText w:val=""/>
+      <w:lvlJc w:val="left"/>
+      <w:pPr>
+        <w:ind w:left="2880" w:hanging="360"/>
+      </w:pPr>
+      <w:rPr>
+        <w:rFonts w:ascii="Symbol" w:hAnsi="Symbol" w:hint="default"/>
+      </w:rPr>
+    </w:lvl>
+    <w:lvl w:ilvl="4" w:tplc="0C0A0003" w:tentative="1">
+      <w:start w:val="1"/>
+      <w:numFmt w:val="bullet"/>
+      <w:lvlText w:val="o"/>
+      <w:lvlJc w:val="left"/>
+      <w:pPr>
+        <w:ind w:left="3600" w:hanging="360"/>
+      </w:pPr>
+      <w:rPr>
+        <w:rFonts w:ascii="Courier New" w:hAnsi="Courier New" w:cs="Courier New" w:hint="default"/>
+      </w:rPr>
+    </w:lvl>
+    <w:lvl w:ilvl="5" w:tplc="0C0A0005" w:tentative="1">
+      <w:start w:val="1"/>
+      <w:numFmt w:val="bullet"/>
+      <w:lvlText w:val=""/>
+      <w:lvlJc w:val="left"/>
+      <w:pPr>
+        <w:ind w:left="4320" w:hanging="360"/>
+      </w:pPr>
+      <w:rPr>
+        <w:rFonts w:ascii="Wingdings" w:hAnsi="Wingdings" w:hint="default"/>
+      </w:rPr>
+    </w:lvl>
+    <w:lvl w:ilvl="6" w:tplc="0C0A0001" w:tentative="1">
+      <w:start w:val="1"/>
+      <w:numFmt w:val="bullet"/>
+      <w:lvlText w:val=""/>
+      <w:lvlJc w:val="left"/>
+      <w:pPr>
+        <w:ind w:left="5040" w:hanging="360"/>
+      </w:pPr>
+      <w:rPr>
+        <w:rFonts w:ascii="Symbol" w:hAnsi="Symbol" w:hint="default"/>
+      </w:rPr>
+    </w:lvl>
+    <w:lvl w:ilvl="7" w:tplc="0C0A0003" w:tentative="1">
+      <w:start w:val="1"/>
+      <w:numFmt w:val="bullet"/>
+      <w:lvlText w:val="o"/>
+      <w:lvlJc w:val="left"/>
+      <w:pPr>
+        <w:ind w:left="5760" w:hanging="360"/>
+      </w:pPr>
+      <w:rPr>
+        <w:rFonts w:ascii="Courier New" w:hAnsi="Courier New" w:cs="Courier New" w:hint="default"/>
+      </w:rPr>
+    </w:lvl>
+    <w:lvl w:ilvl="8" w:tplc="0C0A0005" w:tentative="1">
+      <w:start w:val="1"/>
+      <w:numFmt w:val="bullet"/>
+      <w:lvlText w:val=""/>
+      <w:lvlJc w:val="left"/>
+      <w:pPr>
+        <w:ind w:left="6480" w:hanging="360"/>
+      </w:pPr>
+      <w:rPr>
+        <w:rFonts w:ascii="Wingdings" w:hAnsi="Wingdings" w:hint="default"/>
+      </w:rPr>
+    </w:lvl>
+  </w:abstractNum>
+  <w:abstractNum w:abstractNumId="2">
     <w:nsid w:val="19493C06"/>
     <w:multiLevelType w:val="hybridMultilevel"/>
     <w:tmpl w:val="E2242E68"/>
@@ -1294,7 +2669,7 @@
       </w:rPr>
     </w:lvl>
   </w:abstractNum>
-  <w:abstractNum w:abstractNumId="2">
+  <w:abstractNum w:abstractNumId="3">
     <w:nsid w:val="1B4B3ED3"/>
     <w:multiLevelType w:val="hybridMultilevel"/>
     <w:tmpl w:val="CFACAD32"/>
@@ -1407,7 +2782,459 @@
       </w:rPr>
     </w:lvl>
   </w:abstractNum>
-  <w:abstractNum w:abstractNumId="3">
+  <w:abstractNum w:abstractNumId="4">
+    <w:nsid w:val="1EC3453D"/>
+    <w:multiLevelType w:val="hybridMultilevel"/>
+    <w:tmpl w:val="E320CCCA"/>
+    <w:lvl w:ilvl="0" w:tplc="0C0A0001">
+      <w:start w:val="1"/>
+      <w:numFmt w:val="bullet"/>
+      <w:lvlText w:val=""/>
+      <w:lvlJc w:val="left"/>
+      <w:pPr>
+        <w:ind w:left="720" w:hanging="360"/>
+      </w:pPr>
+      <w:rPr>
+        <w:rFonts w:ascii="Symbol" w:hAnsi="Symbol" w:hint="default"/>
+      </w:rPr>
+    </w:lvl>
+    <w:lvl w:ilvl="1" w:tplc="0C0A0003">
+      <w:start w:val="1"/>
+      <w:numFmt w:val="bullet"/>
+      <w:lvlText w:val="o"/>
+      <w:lvlJc w:val="left"/>
+      <w:pPr>
+        <w:ind w:left="1440" w:hanging="360"/>
+      </w:pPr>
+      <w:rPr>
+        <w:rFonts w:ascii="Courier New" w:hAnsi="Courier New" w:cs="Courier New" w:hint="default"/>
+      </w:rPr>
+    </w:lvl>
+    <w:lvl w:ilvl="2" w:tplc="0C0A0005" w:tentative="1">
+      <w:start w:val="1"/>
+      <w:numFmt w:val="bullet"/>
+      <w:lvlText w:val=""/>
+      <w:lvlJc w:val="left"/>
+      <w:pPr>
+        <w:ind w:left="2160" w:hanging="360"/>
+      </w:pPr>
+      <w:rPr>
+        <w:rFonts w:ascii="Wingdings" w:hAnsi="Wingdings" w:hint="default"/>
+      </w:rPr>
+    </w:lvl>
+    <w:lvl w:ilvl="3" w:tplc="0C0A0001" w:tentative="1">
+      <w:start w:val="1"/>
+      <w:numFmt w:val="bullet"/>
+      <w:lvlText w:val=""/>
+      <w:lvlJc w:val="left"/>
+      <w:pPr>
+        <w:ind w:left="2880" w:hanging="360"/>
+      </w:pPr>
+      <w:rPr>
+        <w:rFonts w:ascii="Symbol" w:hAnsi="Symbol" w:hint="default"/>
+      </w:rPr>
+    </w:lvl>
+    <w:lvl w:ilvl="4" w:tplc="0C0A0003" w:tentative="1">
+      <w:start w:val="1"/>
+      <w:numFmt w:val="bullet"/>
+      <w:lvlText w:val="o"/>
+      <w:lvlJc w:val="left"/>
+      <w:pPr>
+        <w:ind w:left="3600" w:hanging="360"/>
+      </w:pPr>
+      <w:rPr>
+        <w:rFonts w:ascii="Courier New" w:hAnsi="Courier New" w:cs="Courier New" w:hint="default"/>
+      </w:rPr>
+    </w:lvl>
+    <w:lvl w:ilvl="5" w:tplc="0C0A0005" w:tentative="1">
+      <w:start w:val="1"/>
+      <w:numFmt w:val="bullet"/>
+      <w:lvlText w:val=""/>
+      <w:lvlJc w:val="left"/>
+      <w:pPr>
+        <w:ind w:left="4320" w:hanging="360"/>
+      </w:pPr>
+      <w:rPr>
+        <w:rFonts w:ascii="Wingdings" w:hAnsi="Wingdings" w:hint="default"/>
+      </w:rPr>
+    </w:lvl>
+    <w:lvl w:ilvl="6" w:tplc="0C0A0001" w:tentative="1">
+      <w:start w:val="1"/>
+      <w:numFmt w:val="bullet"/>
+      <w:lvlText w:val=""/>
+      <w:lvlJc w:val="left"/>
+      <w:pPr>
+        <w:ind w:left="5040" w:hanging="360"/>
+      </w:pPr>
+      <w:rPr>
+        <w:rFonts w:ascii="Symbol" w:hAnsi="Symbol" w:hint="default"/>
+      </w:rPr>
+    </w:lvl>
+    <w:lvl w:ilvl="7" w:tplc="0C0A0003" w:tentative="1">
+      <w:start w:val="1"/>
+      <w:numFmt w:val="bullet"/>
+      <w:lvlText w:val="o"/>
+      <w:lvlJc w:val="left"/>
+      <w:pPr>
+        <w:ind w:left="5760" w:hanging="360"/>
+      </w:pPr>
+      <w:rPr>
+        <w:rFonts w:ascii="Courier New" w:hAnsi="Courier New" w:cs="Courier New" w:hint="default"/>
+      </w:rPr>
+    </w:lvl>
+    <w:lvl w:ilvl="8" w:tplc="0C0A0005" w:tentative="1">
+      <w:start w:val="1"/>
+      <w:numFmt w:val="bullet"/>
+      <w:lvlText w:val=""/>
+      <w:lvlJc w:val="left"/>
+      <w:pPr>
+        <w:ind w:left="6480" w:hanging="360"/>
+      </w:pPr>
+      <w:rPr>
+        <w:rFonts w:ascii="Wingdings" w:hAnsi="Wingdings" w:hint="default"/>
+      </w:rPr>
+    </w:lvl>
+  </w:abstractNum>
+  <w:abstractNum w:abstractNumId="5">
+    <w:nsid w:val="2B19090B"/>
+    <w:multiLevelType w:val="hybridMultilevel"/>
+    <w:tmpl w:val="54189708"/>
+    <w:lvl w:ilvl="0" w:tplc="0C0A0001">
+      <w:start w:val="1"/>
+      <w:numFmt w:val="bullet"/>
+      <w:lvlText w:val=""/>
+      <w:lvlJc w:val="left"/>
+      <w:pPr>
+        <w:ind w:left="720" w:hanging="360"/>
+      </w:pPr>
+      <w:rPr>
+        <w:rFonts w:ascii="Symbol" w:hAnsi="Symbol" w:hint="default"/>
+      </w:rPr>
+    </w:lvl>
+    <w:lvl w:ilvl="1" w:tplc="0C0A0003" w:tentative="1">
+      <w:start w:val="1"/>
+      <w:numFmt w:val="bullet"/>
+      <w:lvlText w:val="o"/>
+      <w:lvlJc w:val="left"/>
+      <w:pPr>
+        <w:ind w:left="1440" w:hanging="360"/>
+      </w:pPr>
+      <w:rPr>
+        <w:rFonts w:ascii="Courier New" w:hAnsi="Courier New" w:cs="Courier New" w:hint="default"/>
+      </w:rPr>
+    </w:lvl>
+    <w:lvl w:ilvl="2" w:tplc="0C0A0005" w:tentative="1">
+      <w:start w:val="1"/>
+      <w:numFmt w:val="bullet"/>
+      <w:lvlText w:val=""/>
+      <w:lvlJc w:val="left"/>
+      <w:pPr>
+        <w:ind w:left="2160" w:hanging="360"/>
+      </w:pPr>
+      <w:rPr>
+        <w:rFonts w:ascii="Wingdings" w:hAnsi="Wingdings" w:hint="default"/>
+      </w:rPr>
+    </w:lvl>
+    <w:lvl w:ilvl="3" w:tplc="0C0A0001" w:tentative="1">
+      <w:start w:val="1"/>
+      <w:numFmt w:val="bullet"/>
+      <w:lvlText w:val=""/>
+      <w:lvlJc w:val="left"/>
+      <w:pPr>
+        <w:ind w:left="2880" w:hanging="360"/>
+      </w:pPr>
+      <w:rPr>
+        <w:rFonts w:ascii="Symbol" w:hAnsi="Symbol" w:hint="default"/>
+      </w:rPr>
+    </w:lvl>
+    <w:lvl w:ilvl="4" w:tplc="0C0A0003" w:tentative="1">
+      <w:start w:val="1"/>
+      <w:numFmt w:val="bullet"/>
+      <w:lvlText w:val="o"/>
+      <w:lvlJc w:val="left"/>
+      <w:pPr>
+        <w:ind w:left="3600" w:hanging="360"/>
+      </w:pPr>
+      <w:rPr>
+        <w:rFonts w:ascii="Courier New" w:hAnsi="Courier New" w:cs="Courier New" w:hint="default"/>
+      </w:rPr>
+    </w:lvl>
+    <w:lvl w:ilvl="5" w:tplc="0C0A0005" w:tentative="1">
+      <w:start w:val="1"/>
+      <w:numFmt w:val="bullet"/>
+      <w:lvlText w:val=""/>
+      <w:lvlJc w:val="left"/>
+      <w:pPr>
+        <w:ind w:left="4320" w:hanging="360"/>
+      </w:pPr>
+      <w:rPr>
+        <w:rFonts w:ascii="Wingdings" w:hAnsi="Wingdings" w:hint="default"/>
+      </w:rPr>
+    </w:lvl>
+    <w:lvl w:ilvl="6" w:tplc="0C0A0001" w:tentative="1">
+      <w:start w:val="1"/>
+      <w:numFmt w:val="bullet"/>
+      <w:lvlText w:val=""/>
+      <w:lvlJc w:val="left"/>
+      <w:pPr>
+        <w:ind w:left="5040" w:hanging="360"/>
+      </w:pPr>
+      <w:rPr>
+        <w:rFonts w:ascii="Symbol" w:hAnsi="Symbol" w:hint="default"/>
+      </w:rPr>
+    </w:lvl>
+    <w:lvl w:ilvl="7" w:tplc="0C0A0003" w:tentative="1">
+      <w:start w:val="1"/>
+      <w:numFmt w:val="bullet"/>
+      <w:lvlText w:val="o"/>
+      <w:lvlJc w:val="left"/>
+      <w:pPr>
+        <w:ind w:left="5760" w:hanging="360"/>
+      </w:pPr>
+      <w:rPr>
+        <w:rFonts w:ascii="Courier New" w:hAnsi="Courier New" w:cs="Courier New" w:hint="default"/>
+      </w:rPr>
+    </w:lvl>
+    <w:lvl w:ilvl="8" w:tplc="0C0A0005" w:tentative="1">
+      <w:start w:val="1"/>
+      <w:numFmt w:val="bullet"/>
+      <w:lvlText w:val=""/>
+      <w:lvlJc w:val="left"/>
+      <w:pPr>
+        <w:ind w:left="6480" w:hanging="360"/>
+      </w:pPr>
+      <w:rPr>
+        <w:rFonts w:ascii="Wingdings" w:hAnsi="Wingdings" w:hint="default"/>
+      </w:rPr>
+    </w:lvl>
+  </w:abstractNum>
+  <w:abstractNum w:abstractNumId="6">
+    <w:nsid w:val="2F3A6F46"/>
+    <w:multiLevelType w:val="hybridMultilevel"/>
+    <w:tmpl w:val="5ED815E4"/>
+    <w:lvl w:ilvl="0" w:tplc="0C0A0001">
+      <w:start w:val="1"/>
+      <w:numFmt w:val="bullet"/>
+      <w:lvlText w:val=""/>
+      <w:lvlJc w:val="left"/>
+      <w:pPr>
+        <w:ind w:left="783" w:hanging="360"/>
+      </w:pPr>
+      <w:rPr>
+        <w:rFonts w:ascii="Symbol" w:hAnsi="Symbol" w:hint="default"/>
+      </w:rPr>
+    </w:lvl>
+    <w:lvl w:ilvl="1" w:tplc="0C0A0003" w:tentative="1">
+      <w:start w:val="1"/>
+      <w:numFmt w:val="bullet"/>
+      <w:lvlText w:val="o"/>
+      <w:lvlJc w:val="left"/>
+      <w:pPr>
+        <w:ind w:left="1503" w:hanging="360"/>
+      </w:pPr>
+      <w:rPr>
+        <w:rFonts w:ascii="Courier New" w:hAnsi="Courier New" w:cs="Courier New" w:hint="default"/>
+      </w:rPr>
+    </w:lvl>
+    <w:lvl w:ilvl="2" w:tplc="0C0A0005" w:tentative="1">
+      <w:start w:val="1"/>
+      <w:numFmt w:val="bullet"/>
+      <w:lvlText w:val=""/>
+      <w:lvlJc w:val="left"/>
+      <w:pPr>
+        <w:ind w:left="2223" w:hanging="360"/>
+      </w:pPr>
+      <w:rPr>
+        <w:rFonts w:ascii="Wingdings" w:hAnsi="Wingdings" w:hint="default"/>
+      </w:rPr>
+    </w:lvl>
+    <w:lvl w:ilvl="3" w:tplc="0C0A0001" w:tentative="1">
+      <w:start w:val="1"/>
+      <w:numFmt w:val="bullet"/>
+      <w:lvlText w:val=""/>
+      <w:lvlJc w:val="left"/>
+      <w:pPr>
+        <w:ind w:left="2943" w:hanging="360"/>
+      </w:pPr>
+      <w:rPr>
+        <w:rFonts w:ascii="Symbol" w:hAnsi="Symbol" w:hint="default"/>
+      </w:rPr>
+    </w:lvl>
+    <w:lvl w:ilvl="4" w:tplc="0C0A0003" w:tentative="1">
+      <w:start w:val="1"/>
+      <w:numFmt w:val="bullet"/>
+      <w:lvlText w:val="o"/>
+      <w:lvlJc w:val="left"/>
+      <w:pPr>
+        <w:ind w:left="3663" w:hanging="360"/>
+      </w:pPr>
+      <w:rPr>
+        <w:rFonts w:ascii="Courier New" w:hAnsi="Courier New" w:cs="Courier New" w:hint="default"/>
+      </w:rPr>
+    </w:lvl>
+    <w:lvl w:ilvl="5" w:tplc="0C0A0005" w:tentative="1">
+      <w:start w:val="1"/>
+      <w:numFmt w:val="bullet"/>
+      <w:lvlText w:val=""/>
+      <w:lvlJc w:val="left"/>
+      <w:pPr>
+        <w:ind w:left="4383" w:hanging="360"/>
+      </w:pPr>
+      <w:rPr>
+        <w:rFonts w:ascii="Wingdings" w:hAnsi="Wingdings" w:hint="default"/>
+      </w:rPr>
+    </w:lvl>
+    <w:lvl w:ilvl="6" w:tplc="0C0A0001" w:tentative="1">
+      <w:start w:val="1"/>
+      <w:numFmt w:val="bullet"/>
+      <w:lvlText w:val=""/>
+      <w:lvlJc w:val="left"/>
+      <w:pPr>
+        <w:ind w:left="5103" w:hanging="360"/>
+      </w:pPr>
+      <w:rPr>
+        <w:rFonts w:ascii="Symbol" w:hAnsi="Symbol" w:hint="default"/>
+      </w:rPr>
+    </w:lvl>
+    <w:lvl w:ilvl="7" w:tplc="0C0A0003" w:tentative="1">
+      <w:start w:val="1"/>
+      <w:numFmt w:val="bullet"/>
+      <w:lvlText w:val="o"/>
+      <w:lvlJc w:val="left"/>
+      <w:pPr>
+        <w:ind w:left="5823" w:hanging="360"/>
+      </w:pPr>
+      <w:rPr>
+        <w:rFonts w:ascii="Courier New" w:hAnsi="Courier New" w:cs="Courier New" w:hint="default"/>
+      </w:rPr>
+    </w:lvl>
+    <w:lvl w:ilvl="8" w:tplc="0C0A0005" w:tentative="1">
+      <w:start w:val="1"/>
+      <w:numFmt w:val="bullet"/>
+      <w:lvlText w:val=""/>
+      <w:lvlJc w:val="left"/>
+      <w:pPr>
+        <w:ind w:left="6543" w:hanging="360"/>
+      </w:pPr>
+      <w:rPr>
+        <w:rFonts w:ascii="Wingdings" w:hAnsi="Wingdings" w:hint="default"/>
+      </w:rPr>
+    </w:lvl>
+  </w:abstractNum>
+  <w:abstractNum w:abstractNumId="7">
+    <w:nsid w:val="330E5B54"/>
+    <w:multiLevelType w:val="hybridMultilevel"/>
+    <w:tmpl w:val="D4A4584A"/>
+    <w:lvl w:ilvl="0" w:tplc="0C0A0001">
+      <w:start w:val="1"/>
+      <w:numFmt w:val="bullet"/>
+      <w:lvlText w:val=""/>
+      <w:lvlJc w:val="left"/>
+      <w:pPr>
+        <w:ind w:left="720" w:hanging="360"/>
+      </w:pPr>
+      <w:rPr>
+        <w:rFonts w:ascii="Symbol" w:hAnsi="Symbol" w:hint="default"/>
+      </w:rPr>
+    </w:lvl>
+    <w:lvl w:ilvl="1" w:tplc="0C0A0003">
+      <w:start w:val="1"/>
+      <w:numFmt w:val="bullet"/>
+      <w:lvlText w:val="o"/>
+      <w:lvlJc w:val="left"/>
+      <w:pPr>
+        <w:ind w:left="1440" w:hanging="360"/>
+      </w:pPr>
+      <w:rPr>
+        <w:rFonts w:ascii="Courier New" w:hAnsi="Courier New" w:cs="Courier New" w:hint="default"/>
+      </w:rPr>
+    </w:lvl>
+    <w:lvl w:ilvl="2" w:tplc="0C0A0005" w:tentative="1">
+      <w:start w:val="1"/>
+      <w:numFmt w:val="bullet"/>
+      <w:lvlText w:val=""/>
+      <w:lvlJc w:val="left"/>
+      <w:pPr>
+        <w:ind w:left="2160" w:hanging="360"/>
+      </w:pPr>
+      <w:rPr>
+        <w:rFonts w:ascii="Wingdings" w:hAnsi="Wingdings" w:hint="default"/>
+      </w:rPr>
+    </w:lvl>
+    <w:lvl w:ilvl="3" w:tplc="0C0A0001" w:tentative="1">
+      <w:start w:val="1"/>
+      <w:numFmt w:val="bullet"/>
+      <w:lvlText w:val=""/>
+      <w:lvlJc w:val="left"/>
+      <w:pPr>
+        <w:ind w:left="2880" w:hanging="360"/>
+      </w:pPr>
+      <w:rPr>
+        <w:rFonts w:ascii="Symbol" w:hAnsi="Symbol" w:hint="default"/>
+      </w:rPr>
+    </w:lvl>
+    <w:lvl w:ilvl="4" w:tplc="0C0A0003" w:tentative="1">
+      <w:start w:val="1"/>
+      <w:numFmt w:val="bullet"/>
+      <w:lvlText w:val="o"/>
+      <w:lvlJc w:val="left"/>
+      <w:pPr>
+        <w:ind w:left="3600" w:hanging="360"/>
+      </w:pPr>
+      <w:rPr>
+        <w:rFonts w:ascii="Courier New" w:hAnsi="Courier New" w:cs="Courier New" w:hint="default"/>
+      </w:rPr>
+    </w:lvl>
+    <w:lvl w:ilvl="5" w:tplc="0C0A0005" w:tentative="1">
+      <w:start w:val="1"/>
+      <w:numFmt w:val="bullet"/>
+      <w:lvlText w:val=""/>
+      <w:lvlJc w:val="left"/>
+      <w:pPr>
+        <w:ind w:left="4320" w:hanging="360"/>
+      </w:pPr>
+      <w:rPr>
+        <w:rFonts w:ascii="Wingdings" w:hAnsi="Wingdings" w:hint="default"/>
+      </w:rPr>
+    </w:lvl>
+    <w:lvl w:ilvl="6" w:tplc="0C0A0001" w:tentative="1">
+      <w:start w:val="1"/>
+      <w:numFmt w:val="bullet"/>
+      <w:lvlText w:val=""/>
+      <w:lvlJc w:val="left"/>
+      <w:pPr>
+        <w:ind w:left="5040" w:hanging="360"/>
+      </w:pPr>
+      <w:rPr>
+        <w:rFonts w:ascii="Symbol" w:hAnsi="Symbol" w:hint="default"/>
+      </w:rPr>
+    </w:lvl>
+    <w:lvl w:ilvl="7" w:tplc="0C0A0003" w:tentative="1">
+      <w:start w:val="1"/>
+      <w:numFmt w:val="bullet"/>
+      <w:lvlText w:val="o"/>
+      <w:lvlJc w:val="left"/>
+      <w:pPr>
+        <w:ind w:left="5760" w:hanging="360"/>
+      </w:pPr>
+      <w:rPr>
+        <w:rFonts w:ascii="Courier New" w:hAnsi="Courier New" w:cs="Courier New" w:hint="default"/>
+      </w:rPr>
+    </w:lvl>
+    <w:lvl w:ilvl="8" w:tplc="0C0A0005" w:tentative="1">
+      <w:start w:val="1"/>
+      <w:numFmt w:val="bullet"/>
+      <w:lvlText w:val=""/>
+      <w:lvlJc w:val="left"/>
+      <w:pPr>
+        <w:ind w:left="6480" w:hanging="360"/>
+      </w:pPr>
+      <w:rPr>
+        <w:rFonts w:ascii="Wingdings" w:hAnsi="Wingdings" w:hint="default"/>
+      </w:rPr>
+    </w:lvl>
+  </w:abstractNum>
+  <w:abstractNum w:abstractNumId="8">
     <w:nsid w:val="38E02C8D"/>
     <w:multiLevelType w:val="hybridMultilevel"/>
     <w:tmpl w:val="BB345A34"/>
@@ -1520,7 +3347,7 @@
       </w:rPr>
     </w:lvl>
   </w:abstractNum>
-  <w:abstractNum w:abstractNumId="4">
+  <w:abstractNum w:abstractNumId="9">
     <w:nsid w:val="3E7553AF"/>
     <w:multiLevelType w:val="hybridMultilevel"/>
     <w:tmpl w:val="37E0ECA2"/>
@@ -1633,7 +3460,120 @@
       </w:rPr>
     </w:lvl>
   </w:abstractNum>
-  <w:abstractNum w:abstractNumId="5">
+  <w:abstractNum w:abstractNumId="10">
+    <w:nsid w:val="4F02468F"/>
+    <w:multiLevelType w:val="hybridMultilevel"/>
+    <w:tmpl w:val="6046F07A"/>
+    <w:lvl w:ilvl="0" w:tplc="0C0A0001">
+      <w:start w:val="1"/>
+      <w:numFmt w:val="bullet"/>
+      <w:lvlText w:val=""/>
+      <w:lvlJc w:val="left"/>
+      <w:pPr>
+        <w:ind w:left="720" w:hanging="360"/>
+      </w:pPr>
+      <w:rPr>
+        <w:rFonts w:ascii="Symbol" w:hAnsi="Symbol" w:hint="default"/>
+      </w:rPr>
+    </w:lvl>
+    <w:lvl w:ilvl="1" w:tplc="0C0A0003">
+      <w:start w:val="1"/>
+      <w:numFmt w:val="bullet"/>
+      <w:lvlText w:val="o"/>
+      <w:lvlJc w:val="left"/>
+      <w:pPr>
+        <w:ind w:left="1440" w:hanging="360"/>
+      </w:pPr>
+      <w:rPr>
+        <w:rFonts w:ascii="Courier New" w:hAnsi="Courier New" w:cs="Courier New" w:hint="default"/>
+      </w:rPr>
+    </w:lvl>
+    <w:lvl w:ilvl="2" w:tplc="0C0A0005" w:tentative="1">
+      <w:start w:val="1"/>
+      <w:numFmt w:val="bullet"/>
+      <w:lvlText w:val=""/>
+      <w:lvlJc w:val="left"/>
+      <w:pPr>
+        <w:ind w:left="2160" w:hanging="360"/>
+      </w:pPr>
+      <w:rPr>
+        <w:rFonts w:ascii="Wingdings" w:hAnsi="Wingdings" w:hint="default"/>
+      </w:rPr>
+    </w:lvl>
+    <w:lvl w:ilvl="3" w:tplc="0C0A0001" w:tentative="1">
+      <w:start w:val="1"/>
+      <w:numFmt w:val="bullet"/>
+      <w:lvlText w:val=""/>
+      <w:lvlJc w:val="left"/>
+      <w:pPr>
+        <w:ind w:left="2880" w:hanging="360"/>
+      </w:pPr>
+      <w:rPr>
+        <w:rFonts w:ascii="Symbol" w:hAnsi="Symbol" w:hint="default"/>
+      </w:rPr>
+    </w:lvl>
+    <w:lvl w:ilvl="4" w:tplc="0C0A0003" w:tentative="1">
+      <w:start w:val="1"/>
+      <w:numFmt w:val="bullet"/>
+      <w:lvlText w:val="o"/>
+      <w:lvlJc w:val="left"/>
+      <w:pPr>
+        <w:ind w:left="3600" w:hanging="360"/>
+      </w:pPr>
+      <w:rPr>
+        <w:rFonts w:ascii="Courier New" w:hAnsi="Courier New" w:cs="Courier New" w:hint="default"/>
+      </w:rPr>
+    </w:lvl>
+    <w:lvl w:ilvl="5" w:tplc="0C0A0005" w:tentative="1">
+      <w:start w:val="1"/>
+      <w:numFmt w:val="bullet"/>
+      <w:lvlText w:val=""/>
+      <w:lvlJc w:val="left"/>
+      <w:pPr>
+        <w:ind w:left="4320" w:hanging="360"/>
+      </w:pPr>
+      <w:rPr>
+        <w:rFonts w:ascii="Wingdings" w:hAnsi="Wingdings" w:hint="default"/>
+      </w:rPr>
+    </w:lvl>
+    <w:lvl w:ilvl="6" w:tplc="0C0A0001" w:tentative="1">
+      <w:start w:val="1"/>
+      <w:numFmt w:val="bullet"/>
+      <w:lvlText w:val=""/>
+      <w:lvlJc w:val="left"/>
+      <w:pPr>
+        <w:ind w:left="5040" w:hanging="360"/>
+      </w:pPr>
+      <w:rPr>
+        <w:rFonts w:ascii="Symbol" w:hAnsi="Symbol" w:hint="default"/>
+      </w:rPr>
+    </w:lvl>
+    <w:lvl w:ilvl="7" w:tplc="0C0A0003" w:tentative="1">
+      <w:start w:val="1"/>
+      <w:numFmt w:val="bullet"/>
+      <w:lvlText w:val="o"/>
+      <w:lvlJc w:val="left"/>
+      <w:pPr>
+        <w:ind w:left="5760" w:hanging="360"/>
+      </w:pPr>
+      <w:rPr>
+        <w:rFonts w:ascii="Courier New" w:hAnsi="Courier New" w:cs="Courier New" w:hint="default"/>
+      </w:rPr>
+    </w:lvl>
+    <w:lvl w:ilvl="8" w:tplc="0C0A0005" w:tentative="1">
+      <w:start w:val="1"/>
+      <w:numFmt w:val="bullet"/>
+      <w:lvlText w:val=""/>
+      <w:lvlJc w:val="left"/>
+      <w:pPr>
+        <w:ind w:left="6480" w:hanging="360"/>
+      </w:pPr>
+      <w:rPr>
+        <w:rFonts w:ascii="Wingdings" w:hAnsi="Wingdings" w:hint="default"/>
+      </w:rPr>
+    </w:lvl>
+  </w:abstractNum>
+  <w:abstractNum w:abstractNumId="11">
     <w:nsid w:val="52CD4CF2"/>
     <w:multiLevelType w:val="hybridMultilevel"/>
     <w:tmpl w:val="44C81328"/>
@@ -1746,7 +3686,7 @@
       </w:rPr>
     </w:lvl>
   </w:abstractNum>
-  <w:abstractNum w:abstractNumId="6">
+  <w:abstractNum w:abstractNumId="12">
     <w:nsid w:val="52CE6CCC"/>
     <w:multiLevelType w:val="hybridMultilevel"/>
     <w:tmpl w:val="339A19F6"/>
@@ -1859,7 +3799,209 @@
       </w:rPr>
     </w:lvl>
   </w:abstractNum>
-  <w:abstractNum w:abstractNumId="7">
+  <w:abstractNum w:abstractNumId="13">
+    <w:nsid w:val="55531E53"/>
+    <w:multiLevelType w:val="hybridMultilevel"/>
+    <w:tmpl w:val="AB80E310"/>
+    <w:lvl w:ilvl="0" w:tplc="0C0A000F">
+      <w:start w:val="1"/>
+      <w:numFmt w:val="decimal"/>
+      <w:lvlText w:val="%1."/>
+      <w:lvlJc w:val="left"/>
+      <w:pPr>
+        <w:ind w:left="720" w:hanging="360"/>
+      </w:pPr>
+      <w:rPr>
+        <w:rFonts w:hint="default"/>
+      </w:rPr>
+    </w:lvl>
+    <w:lvl w:ilvl="1" w:tplc="0C0A0019">
+      <w:start w:val="1"/>
+      <w:numFmt w:val="lowerLetter"/>
+      <w:lvlText w:val="%2."/>
+      <w:lvlJc w:val="left"/>
+      <w:pPr>
+        <w:ind w:left="1440" w:hanging="360"/>
+      </w:pPr>
+    </w:lvl>
+    <w:lvl w:ilvl="2" w:tplc="0C0A001B" w:tentative="1">
+      <w:start w:val="1"/>
+      <w:numFmt w:val="lowerRoman"/>
+      <w:lvlText w:val="%3."/>
+      <w:lvlJc w:val="right"/>
+      <w:pPr>
+        <w:ind w:left="2160" w:hanging="180"/>
+      </w:pPr>
+    </w:lvl>
+    <w:lvl w:ilvl="3" w:tplc="0C0A000F" w:tentative="1">
+      <w:start w:val="1"/>
+      <w:numFmt w:val="decimal"/>
+      <w:lvlText w:val="%4."/>
+      <w:lvlJc w:val="left"/>
+      <w:pPr>
+        <w:ind w:left="2880" w:hanging="360"/>
+      </w:pPr>
+    </w:lvl>
+    <w:lvl w:ilvl="4" w:tplc="0C0A0019" w:tentative="1">
+      <w:start w:val="1"/>
+      <w:numFmt w:val="lowerLetter"/>
+      <w:lvlText w:val="%5."/>
+      <w:lvlJc w:val="left"/>
+      <w:pPr>
+        <w:ind w:left="3600" w:hanging="360"/>
+      </w:pPr>
+    </w:lvl>
+    <w:lvl w:ilvl="5" w:tplc="0C0A001B" w:tentative="1">
+      <w:start w:val="1"/>
+      <w:numFmt w:val="lowerRoman"/>
+      <w:lvlText w:val="%6."/>
+      <w:lvlJc w:val="right"/>
+      <w:pPr>
+        <w:ind w:left="4320" w:hanging="180"/>
+      </w:pPr>
+    </w:lvl>
+    <w:lvl w:ilvl="6" w:tplc="0C0A000F" w:tentative="1">
+      <w:start w:val="1"/>
+      <w:numFmt w:val="decimal"/>
+      <w:lvlText w:val="%7."/>
+      <w:lvlJc w:val="left"/>
+      <w:pPr>
+        <w:ind w:left="5040" w:hanging="360"/>
+      </w:pPr>
+    </w:lvl>
+    <w:lvl w:ilvl="7" w:tplc="0C0A0019" w:tentative="1">
+      <w:start w:val="1"/>
+      <w:numFmt w:val="lowerLetter"/>
+      <w:lvlText w:val="%8."/>
+      <w:lvlJc w:val="left"/>
+      <w:pPr>
+        <w:ind w:left="5760" w:hanging="360"/>
+      </w:pPr>
+    </w:lvl>
+    <w:lvl w:ilvl="8" w:tplc="0C0A001B" w:tentative="1">
+      <w:start w:val="1"/>
+      <w:numFmt w:val="lowerRoman"/>
+      <w:lvlText w:val="%9."/>
+      <w:lvlJc w:val="right"/>
+      <w:pPr>
+        <w:ind w:left="6480" w:hanging="180"/>
+      </w:pPr>
+    </w:lvl>
+  </w:abstractNum>
+  <w:abstractNum w:abstractNumId="14">
+    <w:nsid w:val="5FF5166D"/>
+    <w:multiLevelType w:val="hybridMultilevel"/>
+    <w:tmpl w:val="63BC8A3A"/>
+    <w:lvl w:ilvl="0" w:tplc="0C0A0001">
+      <w:start w:val="1"/>
+      <w:numFmt w:val="bullet"/>
+      <w:lvlText w:val=""/>
+      <w:lvlJc w:val="left"/>
+      <w:pPr>
+        <w:ind w:left="720" w:hanging="360"/>
+      </w:pPr>
+      <w:rPr>
+        <w:rFonts w:ascii="Symbol" w:hAnsi="Symbol" w:hint="default"/>
+      </w:rPr>
+    </w:lvl>
+    <w:lvl w:ilvl="1" w:tplc="0C0A0003">
+      <w:start w:val="1"/>
+      <w:numFmt w:val="bullet"/>
+      <w:lvlText w:val="o"/>
+      <w:lvlJc w:val="left"/>
+      <w:pPr>
+        <w:ind w:left="1440" w:hanging="360"/>
+      </w:pPr>
+      <w:rPr>
+        <w:rFonts w:ascii="Courier New" w:hAnsi="Courier New" w:cs="Courier New" w:hint="default"/>
+      </w:rPr>
+    </w:lvl>
+    <w:lvl w:ilvl="2" w:tplc="0C0A0005">
+      <w:start w:val="1"/>
+      <w:numFmt w:val="bullet"/>
+      <w:lvlText w:val=""/>
+      <w:lvlJc w:val="left"/>
+      <w:pPr>
+        <w:ind w:left="2160" w:hanging="360"/>
+      </w:pPr>
+      <w:rPr>
+        <w:rFonts w:ascii="Wingdings" w:hAnsi="Wingdings" w:hint="default"/>
+      </w:rPr>
+    </w:lvl>
+    <w:lvl w:ilvl="3" w:tplc="0C0A0001">
+      <w:start w:val="1"/>
+      <w:numFmt w:val="bullet"/>
+      <w:lvlText w:val=""/>
+      <w:lvlJc w:val="left"/>
+      <w:pPr>
+        <w:ind w:left="2880" w:hanging="360"/>
+      </w:pPr>
+      <w:rPr>
+        <w:rFonts w:ascii="Symbol" w:hAnsi="Symbol" w:hint="default"/>
+      </w:rPr>
+    </w:lvl>
+    <w:lvl w:ilvl="4" w:tplc="0C0A0003">
+      <w:start w:val="1"/>
+      <w:numFmt w:val="bullet"/>
+      <w:lvlText w:val="o"/>
+      <w:lvlJc w:val="left"/>
+      <w:pPr>
+        <w:ind w:left="3600" w:hanging="360"/>
+      </w:pPr>
+      <w:rPr>
+        <w:rFonts w:ascii="Courier New" w:hAnsi="Courier New" w:cs="Courier New" w:hint="default"/>
+      </w:rPr>
+    </w:lvl>
+    <w:lvl w:ilvl="5" w:tplc="0C0A0005">
+      <w:start w:val="1"/>
+      <w:numFmt w:val="bullet"/>
+      <w:lvlText w:val=""/>
+      <w:lvlJc w:val="left"/>
+      <w:pPr>
+        <w:ind w:left="4320" w:hanging="360"/>
+      </w:pPr>
+      <w:rPr>
+        <w:rFonts w:ascii="Wingdings" w:hAnsi="Wingdings" w:hint="default"/>
+      </w:rPr>
+    </w:lvl>
+    <w:lvl w:ilvl="6" w:tplc="0C0A0001" w:tentative="1">
+      <w:start w:val="1"/>
+      <w:numFmt w:val="bullet"/>
+      <w:lvlText w:val=""/>
+      <w:lvlJc w:val="left"/>
+      <w:pPr>
+        <w:ind w:left="5040" w:hanging="360"/>
+      </w:pPr>
+      <w:rPr>
+        <w:rFonts w:ascii="Symbol" w:hAnsi="Symbol" w:hint="default"/>
+      </w:rPr>
+    </w:lvl>
+    <w:lvl w:ilvl="7" w:tplc="0C0A0003" w:tentative="1">
+      <w:start w:val="1"/>
+      <w:numFmt w:val="bullet"/>
+      <w:lvlText w:val="o"/>
+      <w:lvlJc w:val="left"/>
+      <w:pPr>
+        <w:ind w:left="5760" w:hanging="360"/>
+      </w:pPr>
+      <w:rPr>
+        <w:rFonts w:ascii="Courier New" w:hAnsi="Courier New" w:cs="Courier New" w:hint="default"/>
+      </w:rPr>
+    </w:lvl>
+    <w:lvl w:ilvl="8" w:tplc="0C0A0005" w:tentative="1">
+      <w:start w:val="1"/>
+      <w:numFmt w:val="bullet"/>
+      <w:lvlText w:val=""/>
+      <w:lvlJc w:val="left"/>
+      <w:pPr>
+        <w:ind w:left="6480" w:hanging="360"/>
+      </w:pPr>
+      <w:rPr>
+        <w:rFonts w:ascii="Wingdings" w:hAnsi="Wingdings" w:hint="default"/>
+      </w:rPr>
+    </w:lvl>
+  </w:abstractNum>
+  <w:abstractNum w:abstractNumId="15">
     <w:nsid w:val="6BA72380"/>
     <w:multiLevelType w:val="hybridMultilevel"/>
     <w:tmpl w:val="36A47C86"/>
@@ -1972,28 +4114,284 @@
       </w:rPr>
     </w:lvl>
   </w:abstractNum>
+  <w:abstractNum w:abstractNumId="16">
+    <w:nsid w:val="792D0519"/>
+    <w:multiLevelType w:val="hybridMultilevel"/>
+    <w:tmpl w:val="9C6A0B64"/>
+    <w:lvl w:ilvl="0" w:tplc="0C0A0001">
+      <w:start w:val="1"/>
+      <w:numFmt w:val="bullet"/>
+      <w:lvlText w:val=""/>
+      <w:lvlJc w:val="left"/>
+      <w:pPr>
+        <w:ind w:left="720" w:hanging="360"/>
+      </w:pPr>
+      <w:rPr>
+        <w:rFonts w:ascii="Symbol" w:hAnsi="Symbol" w:hint="default"/>
+      </w:rPr>
+    </w:lvl>
+    <w:lvl w:ilvl="1" w:tplc="0C0A0003" w:tentative="1">
+      <w:start w:val="1"/>
+      <w:numFmt w:val="bullet"/>
+      <w:lvlText w:val="o"/>
+      <w:lvlJc w:val="left"/>
+      <w:pPr>
+        <w:ind w:left="1440" w:hanging="360"/>
+      </w:pPr>
+      <w:rPr>
+        <w:rFonts w:ascii="Courier New" w:hAnsi="Courier New" w:cs="Courier New" w:hint="default"/>
+      </w:rPr>
+    </w:lvl>
+    <w:lvl w:ilvl="2" w:tplc="0C0A0005" w:tentative="1">
+      <w:start w:val="1"/>
+      <w:numFmt w:val="bullet"/>
+      <w:lvlText w:val=""/>
+      <w:lvlJc w:val="left"/>
+      <w:pPr>
+        <w:ind w:left="2160" w:hanging="360"/>
+      </w:pPr>
+      <w:rPr>
+        <w:rFonts w:ascii="Wingdings" w:hAnsi="Wingdings" w:hint="default"/>
+      </w:rPr>
+    </w:lvl>
+    <w:lvl w:ilvl="3" w:tplc="0C0A0001" w:tentative="1">
+      <w:start w:val="1"/>
+      <w:numFmt w:val="bullet"/>
+      <w:lvlText w:val=""/>
+      <w:lvlJc w:val="left"/>
+      <w:pPr>
+        <w:ind w:left="2880" w:hanging="360"/>
+      </w:pPr>
+      <w:rPr>
+        <w:rFonts w:ascii="Symbol" w:hAnsi="Symbol" w:hint="default"/>
+      </w:rPr>
+    </w:lvl>
+    <w:lvl w:ilvl="4" w:tplc="0C0A0003" w:tentative="1">
+      <w:start w:val="1"/>
+      <w:numFmt w:val="bullet"/>
+      <w:lvlText w:val="o"/>
+      <w:lvlJc w:val="left"/>
+      <w:pPr>
+        <w:ind w:left="3600" w:hanging="360"/>
+      </w:pPr>
+      <w:rPr>
+        <w:rFonts w:ascii="Courier New" w:hAnsi="Courier New" w:cs="Courier New" w:hint="default"/>
+      </w:rPr>
+    </w:lvl>
+    <w:lvl w:ilvl="5" w:tplc="0C0A0005" w:tentative="1">
+      <w:start w:val="1"/>
+      <w:numFmt w:val="bullet"/>
+      <w:lvlText w:val=""/>
+      <w:lvlJc w:val="left"/>
+      <w:pPr>
+        <w:ind w:left="4320" w:hanging="360"/>
+      </w:pPr>
+      <w:rPr>
+        <w:rFonts w:ascii="Wingdings" w:hAnsi="Wingdings" w:hint="default"/>
+      </w:rPr>
+    </w:lvl>
+    <w:lvl w:ilvl="6" w:tplc="0C0A0001" w:tentative="1">
+      <w:start w:val="1"/>
+      <w:numFmt w:val="bullet"/>
+      <w:lvlText w:val=""/>
+      <w:lvlJc w:val="left"/>
+      <w:pPr>
+        <w:ind w:left="5040" w:hanging="360"/>
+      </w:pPr>
+      <w:rPr>
+        <w:rFonts w:ascii="Symbol" w:hAnsi="Symbol" w:hint="default"/>
+      </w:rPr>
+    </w:lvl>
+    <w:lvl w:ilvl="7" w:tplc="0C0A0003" w:tentative="1">
+      <w:start w:val="1"/>
+      <w:numFmt w:val="bullet"/>
+      <w:lvlText w:val="o"/>
+      <w:lvlJc w:val="left"/>
+      <w:pPr>
+        <w:ind w:left="5760" w:hanging="360"/>
+      </w:pPr>
+      <w:rPr>
+        <w:rFonts w:ascii="Courier New" w:hAnsi="Courier New" w:cs="Courier New" w:hint="default"/>
+      </w:rPr>
+    </w:lvl>
+    <w:lvl w:ilvl="8" w:tplc="0C0A0005" w:tentative="1">
+      <w:start w:val="1"/>
+      <w:numFmt w:val="bullet"/>
+      <w:lvlText w:val=""/>
+      <w:lvlJc w:val="left"/>
+      <w:pPr>
+        <w:ind w:left="6480" w:hanging="360"/>
+      </w:pPr>
+      <w:rPr>
+        <w:rFonts w:ascii="Wingdings" w:hAnsi="Wingdings" w:hint="default"/>
+      </w:rPr>
+    </w:lvl>
+  </w:abstractNum>
+  <w:abstractNum w:abstractNumId="17">
+    <w:nsid w:val="7FEB1BD7"/>
+    <w:multiLevelType w:val="hybridMultilevel"/>
+    <w:tmpl w:val="9E2EEE52"/>
+    <w:lvl w:ilvl="0" w:tplc="0C0A0001">
+      <w:start w:val="1"/>
+      <w:numFmt w:val="bullet"/>
+      <w:lvlText w:val=""/>
+      <w:lvlJc w:val="left"/>
+      <w:pPr>
+        <w:ind w:left="720" w:hanging="360"/>
+      </w:pPr>
+      <w:rPr>
+        <w:rFonts w:ascii="Symbol" w:hAnsi="Symbol" w:hint="default"/>
+      </w:rPr>
+    </w:lvl>
+    <w:lvl w:ilvl="1" w:tplc="0C0A0003" w:tentative="1">
+      <w:start w:val="1"/>
+      <w:numFmt w:val="bullet"/>
+      <w:lvlText w:val="o"/>
+      <w:lvlJc w:val="left"/>
+      <w:pPr>
+        <w:ind w:left="1440" w:hanging="360"/>
+      </w:pPr>
+      <w:rPr>
+        <w:rFonts w:ascii="Courier New" w:hAnsi="Courier New" w:cs="Courier New" w:hint="default"/>
+      </w:rPr>
+    </w:lvl>
+    <w:lvl w:ilvl="2" w:tplc="0C0A0005" w:tentative="1">
+      <w:start w:val="1"/>
+      <w:numFmt w:val="bullet"/>
+      <w:lvlText w:val=""/>
+      <w:lvlJc w:val="left"/>
+      <w:pPr>
+        <w:ind w:left="2160" w:hanging="360"/>
+      </w:pPr>
+      <w:rPr>
+        <w:rFonts w:ascii="Wingdings" w:hAnsi="Wingdings" w:hint="default"/>
+      </w:rPr>
+    </w:lvl>
+    <w:lvl w:ilvl="3" w:tplc="0C0A0001" w:tentative="1">
+      <w:start w:val="1"/>
+      <w:numFmt w:val="bullet"/>
+      <w:lvlText w:val=""/>
+      <w:lvlJc w:val="left"/>
+      <w:pPr>
+        <w:ind w:left="2880" w:hanging="360"/>
+      </w:pPr>
+      <w:rPr>
+        <w:rFonts w:ascii="Symbol" w:hAnsi="Symbol" w:hint="default"/>
+      </w:rPr>
+    </w:lvl>
+    <w:lvl w:ilvl="4" w:tplc="0C0A0003" w:tentative="1">
+      <w:start w:val="1"/>
+      <w:numFmt w:val="bullet"/>
+      <w:lvlText w:val="o"/>
+      <w:lvlJc w:val="left"/>
+      <w:pPr>
+        <w:ind w:left="3600" w:hanging="360"/>
+      </w:pPr>
+      <w:rPr>
+        <w:rFonts w:ascii="Courier New" w:hAnsi="Courier New" w:cs="Courier New" w:hint="default"/>
+      </w:rPr>
+    </w:lvl>
+    <w:lvl w:ilvl="5" w:tplc="0C0A0005" w:tentative="1">
+      <w:start w:val="1"/>
+      <w:numFmt w:val="bullet"/>
+      <w:lvlText w:val=""/>
+      <w:lvlJc w:val="left"/>
+      <w:pPr>
+        <w:ind w:left="4320" w:hanging="360"/>
+      </w:pPr>
+      <w:rPr>
+        <w:rFonts w:ascii="Wingdings" w:hAnsi="Wingdings" w:hint="default"/>
+      </w:rPr>
+    </w:lvl>
+    <w:lvl w:ilvl="6" w:tplc="0C0A0001" w:tentative="1">
+      <w:start w:val="1"/>
+      <w:numFmt w:val="bullet"/>
+      <w:lvlText w:val=""/>
+      <w:lvlJc w:val="left"/>
+      <w:pPr>
+        <w:ind w:left="5040" w:hanging="360"/>
+      </w:pPr>
+      <w:rPr>
+        <w:rFonts w:ascii="Symbol" w:hAnsi="Symbol" w:hint="default"/>
+      </w:rPr>
+    </w:lvl>
+    <w:lvl w:ilvl="7" w:tplc="0C0A0003" w:tentative="1">
+      <w:start w:val="1"/>
+      <w:numFmt w:val="bullet"/>
+      <w:lvlText w:val="o"/>
+      <w:lvlJc w:val="left"/>
+      <w:pPr>
+        <w:ind w:left="5760" w:hanging="360"/>
+      </w:pPr>
+      <w:rPr>
+        <w:rFonts w:ascii="Courier New" w:hAnsi="Courier New" w:cs="Courier New" w:hint="default"/>
+      </w:rPr>
+    </w:lvl>
+    <w:lvl w:ilvl="8" w:tplc="0C0A0005" w:tentative="1">
+      <w:start w:val="1"/>
+      <w:numFmt w:val="bullet"/>
+      <w:lvlText w:val=""/>
+      <w:lvlJc w:val="left"/>
+      <w:pPr>
+        <w:ind w:left="6480" w:hanging="360"/>
+      </w:pPr>
+      <w:rPr>
+        <w:rFonts w:ascii="Wingdings" w:hAnsi="Wingdings" w:hint="default"/>
+      </w:rPr>
+    </w:lvl>
+  </w:abstractNum>
   <w:num w:numId="1">
-    <w:abstractNumId w:val="1"/>
+    <w:abstractNumId w:val="2"/>
   </w:num>
   <w:num w:numId="2">
-    <w:abstractNumId w:val="2"/>
+    <w:abstractNumId w:val="3"/>
   </w:num>
   <w:num w:numId="3">
     <w:abstractNumId w:val="0"/>
   </w:num>
   <w:num w:numId="4">
-    <w:abstractNumId w:val="3"/>
+    <w:abstractNumId w:val="8"/>
   </w:num>
   <w:num w:numId="5">
+    <w:abstractNumId w:val="12"/>
+  </w:num>
+  <w:num w:numId="6">
+    <w:abstractNumId w:val="15"/>
+  </w:num>
+  <w:num w:numId="7">
+    <w:abstractNumId w:val="11"/>
+  </w:num>
+  <w:num w:numId="8">
+    <w:abstractNumId w:val="9"/>
+  </w:num>
+  <w:num w:numId="9">
     <w:abstractNumId w:val="6"/>
   </w:num>
-  <w:num w:numId="6">
+  <w:num w:numId="10">
+    <w:abstractNumId w:val="14"/>
+  </w:num>
+  <w:num w:numId="11">
+    <w:abstractNumId w:val="10"/>
+  </w:num>
+  <w:num w:numId="12">
+    <w:abstractNumId w:val="16"/>
+  </w:num>
+  <w:num w:numId="13">
+    <w:abstractNumId w:val="1"/>
+  </w:num>
+  <w:num w:numId="14">
+    <w:abstractNumId w:val="13"/>
+  </w:num>
+  <w:num w:numId="15">
     <w:abstractNumId w:val="7"/>
   </w:num>
-  <w:num w:numId="7">
+  <w:num w:numId="16">
     <w:abstractNumId w:val="5"/>
   </w:num>
-  <w:num w:numId="8">
+  <w:num w:numId="17">
+    <w:abstractNumId w:val="17"/>
+  </w:num>
+  <w:num w:numId="18">
     <w:abstractNumId w:val="4"/>
   </w:num>
 </w:numbering>
@@ -2401,11 +4799,11 @@
     <w:uiPriority w:val="9"/>
     <w:unhideWhenUsed/>
     <w:qFormat/>
-    <w:rsid w:val="000E77B8"/>
+    <w:rsid w:val="008F34C9"/>
     <w:pPr>
       <w:keepNext/>
       <w:keepLines/>
-      <w:spacing w:before="40" w:after="120"/>
+      <w:spacing w:before="720" w:after="120"/>
       <w:outlineLvl w:val="1"/>
     </w:pPr>
     <w:rPr>
@@ -2435,6 +4833,113 @@
       <w:color w:val="1F4D78" w:themeColor="accent1" w:themeShade="7F"/>
       <w:sz w:val="24"/>
       <w:szCs w:val="24"/>
+    </w:rPr>
+  </w:style>
+  <w:style w:type="paragraph" w:styleId="Ttulo4">
+    <w:name w:val="heading 4"/>
+    <w:basedOn w:val="Normal"/>
+    <w:next w:val="Normal"/>
+    <w:link w:val="Ttulo4Car"/>
+    <w:uiPriority w:val="9"/>
+    <w:unhideWhenUsed/>
+    <w:qFormat/>
+    <w:rsid w:val="00113096"/>
+    <w:pPr>
+      <w:keepNext/>
+      <w:keepLines/>
+      <w:spacing w:before="40" w:after="0"/>
+      <w:jc w:val="right"/>
+      <w:outlineLvl w:val="3"/>
+    </w:pPr>
+    <w:rPr>
+      <w:rFonts w:asciiTheme="majorHAnsi" w:eastAsiaTheme="majorEastAsia" w:hAnsiTheme="majorHAnsi" w:cstheme="majorBidi"/>
+      <w:i/>
+      <w:iCs/>
+      <w:color w:val="2E74B5" w:themeColor="accent1" w:themeShade="BF"/>
+    </w:rPr>
+  </w:style>
+  <w:style w:type="paragraph" w:styleId="Ttulo5">
+    <w:name w:val="heading 5"/>
+    <w:basedOn w:val="Normal"/>
+    <w:next w:val="Normal"/>
+    <w:link w:val="Ttulo5Car"/>
+    <w:uiPriority w:val="9"/>
+    <w:unhideWhenUsed/>
+    <w:qFormat/>
+    <w:rsid w:val="00113096"/>
+    <w:pPr>
+      <w:keepNext/>
+      <w:keepLines/>
+      <w:spacing w:before="40" w:after="120"/>
+      <w:outlineLvl w:val="4"/>
+    </w:pPr>
+    <w:rPr>
+      <w:rFonts w:asciiTheme="majorHAnsi" w:eastAsiaTheme="majorEastAsia" w:hAnsiTheme="majorHAnsi" w:cstheme="majorBidi"/>
+      <w:color w:val="2E74B5" w:themeColor="accent1" w:themeShade="BF"/>
+    </w:rPr>
+  </w:style>
+  <w:style w:type="paragraph" w:styleId="Ttulo6">
+    <w:name w:val="heading 6"/>
+    <w:basedOn w:val="Normal"/>
+    <w:next w:val="Normal"/>
+    <w:link w:val="Ttulo6Car"/>
+    <w:uiPriority w:val="9"/>
+    <w:unhideWhenUsed/>
+    <w:qFormat/>
+    <w:rsid w:val="00113096"/>
+    <w:pPr>
+      <w:keepNext/>
+      <w:keepLines/>
+      <w:spacing w:before="40" w:after="0"/>
+      <w:outlineLvl w:val="5"/>
+    </w:pPr>
+    <w:rPr>
+      <w:rFonts w:asciiTheme="majorHAnsi" w:eastAsiaTheme="majorEastAsia" w:hAnsiTheme="majorHAnsi" w:cstheme="majorBidi"/>
+      <w:color w:val="1F4D78" w:themeColor="accent1" w:themeShade="7F"/>
+    </w:rPr>
+  </w:style>
+  <w:style w:type="paragraph" w:styleId="Ttulo7">
+    <w:name w:val="heading 7"/>
+    <w:basedOn w:val="Normal"/>
+    <w:next w:val="Normal"/>
+    <w:link w:val="Ttulo7Car"/>
+    <w:uiPriority w:val="9"/>
+    <w:unhideWhenUsed/>
+    <w:qFormat/>
+    <w:rsid w:val="00B04789"/>
+    <w:pPr>
+      <w:keepNext/>
+      <w:keepLines/>
+      <w:spacing w:before="40" w:after="0"/>
+      <w:outlineLvl w:val="6"/>
+    </w:pPr>
+    <w:rPr>
+      <w:rFonts w:asciiTheme="majorHAnsi" w:eastAsiaTheme="majorEastAsia" w:hAnsiTheme="majorHAnsi" w:cstheme="majorBidi"/>
+      <w:i/>
+      <w:iCs/>
+      <w:color w:val="1F4D78" w:themeColor="accent1" w:themeShade="7F"/>
+    </w:rPr>
+  </w:style>
+  <w:style w:type="paragraph" w:styleId="Ttulo8">
+    <w:name w:val="heading 8"/>
+    <w:basedOn w:val="Normal"/>
+    <w:next w:val="Normal"/>
+    <w:link w:val="Ttulo8Car"/>
+    <w:uiPriority w:val="9"/>
+    <w:unhideWhenUsed/>
+    <w:qFormat/>
+    <w:rsid w:val="00081CCF"/>
+    <w:pPr>
+      <w:keepNext/>
+      <w:keepLines/>
+      <w:spacing w:before="40" w:after="0"/>
+      <w:outlineLvl w:val="7"/>
+    </w:pPr>
+    <w:rPr>
+      <w:rFonts w:asciiTheme="majorHAnsi" w:eastAsiaTheme="majorEastAsia" w:hAnsiTheme="majorHAnsi" w:cstheme="majorBidi"/>
+      <w:color w:val="272727" w:themeColor="text1" w:themeTint="D8"/>
+      <w:sz w:val="21"/>
+      <w:szCs w:val="21"/>
     </w:rPr>
   </w:style>
   <w:style w:type="character" w:default="1" w:styleId="Fuentedeprrafopredeter">
@@ -2469,7 +4974,7 @@
     <w:basedOn w:val="Fuentedeprrafopredeter"/>
     <w:link w:val="Ttulo2"/>
     <w:uiPriority w:val="9"/>
-    <w:rsid w:val="000E77B8"/>
+    <w:rsid w:val="008F34C9"/>
     <w:rPr>
       <w:rFonts w:asciiTheme="majorHAnsi" w:eastAsiaTheme="majorEastAsia" w:hAnsiTheme="majorHAnsi" w:cstheme="majorBidi"/>
       <w:color w:val="2E74B5" w:themeColor="accent1" w:themeShade="BF"/>
@@ -2539,6 +5044,79 @@
     <w:rsid w:val="00D50F53"/>
     <w:rPr>
       <w:color w:val="0000FF"/>
+      <w:u w:val="single"/>
+    </w:rPr>
+  </w:style>
+  <w:style w:type="character" w:customStyle="1" w:styleId="Ttulo4Car">
+    <w:name w:val="Título 4 Car"/>
+    <w:basedOn w:val="Fuentedeprrafopredeter"/>
+    <w:link w:val="Ttulo4"/>
+    <w:uiPriority w:val="9"/>
+    <w:rsid w:val="00113096"/>
+    <w:rPr>
+      <w:rFonts w:asciiTheme="majorHAnsi" w:eastAsiaTheme="majorEastAsia" w:hAnsiTheme="majorHAnsi" w:cstheme="majorBidi"/>
+      <w:i/>
+      <w:iCs/>
+      <w:color w:val="2E74B5" w:themeColor="accent1" w:themeShade="BF"/>
+    </w:rPr>
+  </w:style>
+  <w:style w:type="character" w:customStyle="1" w:styleId="Ttulo5Car">
+    <w:name w:val="Título 5 Car"/>
+    <w:basedOn w:val="Fuentedeprrafopredeter"/>
+    <w:link w:val="Ttulo5"/>
+    <w:uiPriority w:val="9"/>
+    <w:rsid w:val="00113096"/>
+    <w:rPr>
+      <w:rFonts w:asciiTheme="majorHAnsi" w:eastAsiaTheme="majorEastAsia" w:hAnsiTheme="majorHAnsi" w:cstheme="majorBidi"/>
+      <w:color w:val="2E74B5" w:themeColor="accent1" w:themeShade="BF"/>
+    </w:rPr>
+  </w:style>
+  <w:style w:type="character" w:customStyle="1" w:styleId="Ttulo6Car">
+    <w:name w:val="Título 6 Car"/>
+    <w:basedOn w:val="Fuentedeprrafopredeter"/>
+    <w:link w:val="Ttulo6"/>
+    <w:uiPriority w:val="9"/>
+    <w:rsid w:val="00113096"/>
+    <w:rPr>
+      <w:rFonts w:asciiTheme="majorHAnsi" w:eastAsiaTheme="majorEastAsia" w:hAnsiTheme="majorHAnsi" w:cstheme="majorBidi"/>
+      <w:color w:val="1F4D78" w:themeColor="accent1" w:themeShade="7F"/>
+    </w:rPr>
+  </w:style>
+  <w:style w:type="character" w:customStyle="1" w:styleId="Ttulo7Car">
+    <w:name w:val="Título 7 Car"/>
+    <w:basedOn w:val="Fuentedeprrafopredeter"/>
+    <w:link w:val="Ttulo7"/>
+    <w:uiPriority w:val="9"/>
+    <w:rsid w:val="00B04789"/>
+    <w:rPr>
+      <w:rFonts w:asciiTheme="majorHAnsi" w:eastAsiaTheme="majorEastAsia" w:hAnsiTheme="majorHAnsi" w:cstheme="majorBidi"/>
+      <w:i/>
+      <w:iCs/>
+      <w:color w:val="1F4D78" w:themeColor="accent1" w:themeShade="7F"/>
+    </w:rPr>
+  </w:style>
+  <w:style w:type="character" w:customStyle="1" w:styleId="Ttulo8Car">
+    <w:name w:val="Título 8 Car"/>
+    <w:basedOn w:val="Fuentedeprrafopredeter"/>
+    <w:link w:val="Ttulo8"/>
+    <w:uiPriority w:val="9"/>
+    <w:rsid w:val="00081CCF"/>
+    <w:rPr>
+      <w:rFonts w:asciiTheme="majorHAnsi" w:eastAsiaTheme="majorEastAsia" w:hAnsiTheme="majorHAnsi" w:cstheme="majorBidi"/>
+      <w:color w:val="272727" w:themeColor="text1" w:themeTint="D8"/>
+      <w:sz w:val="21"/>
+      <w:szCs w:val="21"/>
+    </w:rPr>
+  </w:style>
+  <w:style w:type="character" w:styleId="Hipervnculovisitado">
+    <w:name w:val="FollowedHyperlink"/>
+    <w:basedOn w:val="Fuentedeprrafopredeter"/>
+    <w:uiPriority w:val="99"/>
+    <w:semiHidden/>
+    <w:unhideWhenUsed/>
+    <w:rsid w:val="004273C0"/>
+    <w:rPr>
+      <w:color w:val="954F72" w:themeColor="followedHyperlink"/>
       <w:u w:val="single"/>
     </w:rPr>
   </w:style>

</xml_diff>

<commit_message>
Corregido fallo en el constructor del arduino.
</commit_message>
<xml_diff>
--- a/Avances.docx
+++ b/Avances.docx
@@ -2257,7 +2257,7 @@
         <w:pStyle w:val="Ttulo3"/>
       </w:pPr>
       <w:r>
-        <w:t>Horas trabajadas: 5</w:t>
+        <w:t>Horas trabajadas: 7</w:t>
       </w:r>
     </w:p>
     <w:p>
@@ -2289,7 +2289,13 @@
       </w:r>
       <w:proofErr w:type="spellEnd"/>
       <w:r>
-        <w:t xml:space="preserve">. He probado a usar </w:t>
+        <w:t>. He probado a usar</w:t>
+      </w:r>
+      <w:r>
+        <w:t xml:space="preserve"> otro servidor de DHCP llamado</w:t>
+      </w:r>
+      <w:r>
+        <w:t xml:space="preserve"> </w:t>
       </w:r>
       <w:proofErr w:type="spellStart"/>
       <w:r>
@@ -2313,10 +2319,141 @@
       </w:r>
       <w:proofErr w:type="spellEnd"/>
       <w:r>
-        <w:t>. No funciona. Llevo 5 horas con esto. Me rindo.</w:t>
+        <w:t xml:space="preserve">. No </w:t>
+      </w:r>
+      <w:r>
+        <w:t>he conseguido hacerlo funcionar</w:t>
+      </w:r>
+      <w:r>
+        <w:t>. Llevo 5 horas con esto</w:t>
+      </w:r>
+      <w:r>
+        <w:t xml:space="preserve"> y me</w:t>
+      </w:r>
+      <w:r>
+        <w:t xml:space="preserve"> rindo.</w:t>
+      </w:r>
+    </w:p>
+    <w:p>
+      <w:pPr>
+        <w:pStyle w:val="Prrafodelista"/>
+        <w:numPr>
+          <w:ilvl w:val="0"/>
+          <w:numId w:val="18"/>
+        </w:numPr>
+      </w:pPr>
+      <w:r>
+        <w:t>Arduino</w:t>
+      </w:r>
+    </w:p>
+    <w:p>
+      <w:pPr>
+        <w:pStyle w:val="Prrafodelista"/>
+        <w:numPr>
+          <w:ilvl w:val="1"/>
+          <w:numId w:val="18"/>
+        </w:numPr>
+      </w:pPr>
+      <w:r>
+        <w:t xml:space="preserve">Ahora recibe el código Claxon ON/OFF y enciende o apaga el </w:t>
+      </w:r>
+      <w:r>
+        <w:t>pito</w:t>
+      </w:r>
+      <w:r>
+        <w:t>.</w:t>
+      </w:r>
+    </w:p>
+    <w:p>
+      <w:pPr>
+        <w:pStyle w:val="Prrafodelista"/>
+        <w:numPr>
+          <w:ilvl w:val="1"/>
+          <w:numId w:val="18"/>
+        </w:numPr>
+      </w:pPr>
+      <w:r>
+        <w:t xml:space="preserve">Arreglado fallo en el constructor en la inicialización de pines de entrada y salida. Ahora cada pin se inicializa una vez (y se pone a nivel bajo para ahorrar energía), ya que antes algunos pines de salida (LED) también se definían como de entrada y luego se definían como salida. No tiene fallo visual ya que se arregla el fallo al sobrescribir a lo que le </w:t>
+      </w:r>
+      <w:proofErr w:type="spellStart"/>
+      <w:r>
+        <w:t>correspone</w:t>
+      </w:r>
+      <w:proofErr w:type="spellEnd"/>
+      <w:r>
+        <w:t xml:space="preserve">, pero no era elegante. </w:t>
+      </w:r>
+    </w:p>
+    <w:p>
+      <w:pPr>
+        <w:pStyle w:val="Prrafodelista"/>
+        <w:numPr>
+          <w:ilvl w:val="0"/>
+          <w:numId w:val="18"/>
+        </w:numPr>
+      </w:pPr>
+      <w:r>
+        <w:t>Android</w:t>
+      </w:r>
+    </w:p>
+    <w:p>
+      <w:pPr>
+        <w:pStyle w:val="Prrafodelista"/>
+        <w:numPr>
+          <w:ilvl w:val="1"/>
+          <w:numId w:val="18"/>
+        </w:numPr>
+      </w:pPr>
+      <w:r>
+        <w:t>Separado socket de mensajes. Es decir, por un lado está la clase encargada de enviar el socket, y por otro la de tener el repertorio de funciones que el robot hace (moverse, pitar, parar, …)</w:t>
+      </w:r>
+    </w:p>
+    <w:p>
+      <w:pPr>
+        <w:pStyle w:val="Prrafodelista"/>
+        <w:numPr>
+          <w:ilvl w:val="1"/>
+          <w:numId w:val="18"/>
+        </w:numPr>
+      </w:pPr>
+      <w:r>
+        <w:t>Hecho lo del pito.</w:t>
+      </w:r>
+      <w:r>
+        <w:t xml:space="preserve"> </w:t>
+      </w:r>
+      <w:r>
+        <w:t>He probado enviando 2 veces el mensaje o 1 vez y la diferencia es inapreciable de primeras.</w:t>
       </w:r>
       <w:bookmarkStart w:id="0" w:name="_GoBack"/>
       <w:bookmarkEnd w:id="0"/>
+    </w:p>
+    <w:p>
+      <w:pPr>
+        <w:pStyle w:val="Prrafodelista"/>
+        <w:numPr>
+          <w:ilvl w:val="1"/>
+          <w:numId w:val="18"/>
+        </w:numPr>
+      </w:pPr>
+      <w:r>
+        <w:rPr>
+          <w:color w:val="FF0000"/>
+        </w:rPr>
+        <w:t>Preguntar qué formas de transmisión hago. De momento envío todo a través del mismo socket UDP.</w:t>
+      </w:r>
+      <w:r>
+        <w:rPr>
+          <w:color w:val="FF0000"/>
+        </w:rPr>
+        <w:br/>
+      </w:r>
+      <w:r>
+        <w:rPr>
+          <w:color w:val="FF0000"/>
+        </w:rPr>
+        <w:t>Quizás es mejor abrir tener un socket exclusivo para el bombardeo de coordenadas / movimiento del robot y otro para el resto. Por otra parte, quizás me conviene también un socket TCP…</w:t>
+      </w:r>
     </w:p>
     <w:sectPr>
       <w:pgSz w:w="11906" w:h="16838"/>

</xml_diff>